<commit_message>
[DOC] Cập nhật tài liệu
</commit_message>
<xml_diff>
--- a/doc/API_Notes.docx
+++ b/doc/API_Notes.docx
@@ -11,17 +11,212 @@
         </w:numPr>
         <w:rPr>
           <w:rFonts w:ascii="Tahoma" w:hAnsi="Tahoma" w:cs="Tahoma"/>
-        </w:rPr>
-      </w:pPr>
-      <w:r>
-        <w:rPr>
-          <w:rFonts w:ascii="Tahoma" w:hAnsi="Tahoma" w:cs="Tahoma"/>
-        </w:rPr>
-        <w:t>API bình luận chưa chặn quyền trả lời bài viết cho từng phạm v</w:t>
-      </w:r>
-      <w:r>
-        <w:rPr>
-          <w:rFonts w:ascii="Tahoma" w:hAnsi="Tahoma" w:cs="Tahoma"/>
+          <w:highlight w:val="yellow"/>
+        </w:rPr>
+      </w:pPr>
+      <w:r>
+        <w:rPr>
+          <w:rFonts w:ascii="Tahoma" w:hAnsi="Tahoma" w:cs="Tahoma"/>
+          <w:highlight w:val="yellow"/>
+        </w:rPr>
+        <w:t xml:space="preserve">API </w:t>
+      </w:r>
+      <w:proofErr w:type="spellStart"/>
+      <w:r>
+        <w:rPr>
+          <w:rFonts w:ascii="Tahoma" w:hAnsi="Tahoma" w:cs="Tahoma"/>
+          <w:highlight w:val="yellow"/>
+        </w:rPr>
+        <w:t>bình</w:t>
+      </w:r>
+      <w:proofErr w:type="spellEnd"/>
+      <w:r>
+        <w:rPr>
+          <w:rFonts w:ascii="Tahoma" w:hAnsi="Tahoma" w:cs="Tahoma"/>
+          <w:highlight w:val="yellow"/>
+        </w:rPr>
+        <w:t xml:space="preserve"> </w:t>
+      </w:r>
+      <w:proofErr w:type="spellStart"/>
+      <w:r>
+        <w:rPr>
+          <w:rFonts w:ascii="Tahoma" w:hAnsi="Tahoma" w:cs="Tahoma"/>
+          <w:highlight w:val="yellow"/>
+        </w:rPr>
+        <w:t>luận</w:t>
+      </w:r>
+      <w:proofErr w:type="spellEnd"/>
+      <w:r>
+        <w:rPr>
+          <w:rFonts w:ascii="Tahoma" w:hAnsi="Tahoma" w:cs="Tahoma"/>
+          <w:highlight w:val="yellow"/>
+        </w:rPr>
+        <w:t xml:space="preserve"> </w:t>
+      </w:r>
+      <w:proofErr w:type="spellStart"/>
+      <w:r>
+        <w:rPr>
+          <w:rFonts w:ascii="Tahoma" w:hAnsi="Tahoma" w:cs="Tahoma"/>
+          <w:highlight w:val="yellow"/>
+        </w:rPr>
+        <w:t>chưa</w:t>
+      </w:r>
+      <w:proofErr w:type="spellEnd"/>
+      <w:r>
+        <w:rPr>
+          <w:rFonts w:ascii="Tahoma" w:hAnsi="Tahoma" w:cs="Tahoma"/>
+          <w:highlight w:val="yellow"/>
+        </w:rPr>
+        <w:t xml:space="preserve"> </w:t>
+      </w:r>
+      <w:proofErr w:type="spellStart"/>
+      <w:r>
+        <w:rPr>
+          <w:rFonts w:ascii="Tahoma" w:hAnsi="Tahoma" w:cs="Tahoma"/>
+          <w:highlight w:val="yellow"/>
+        </w:rPr>
+        <w:t>chặn</w:t>
+      </w:r>
+      <w:proofErr w:type="spellEnd"/>
+      <w:r>
+        <w:rPr>
+          <w:rFonts w:ascii="Tahoma" w:hAnsi="Tahoma" w:cs="Tahoma"/>
+          <w:highlight w:val="yellow"/>
+        </w:rPr>
+        <w:t xml:space="preserve"> </w:t>
+      </w:r>
+      <w:proofErr w:type="spellStart"/>
+      <w:r>
+        <w:rPr>
+          <w:rFonts w:ascii="Tahoma" w:hAnsi="Tahoma" w:cs="Tahoma"/>
+          <w:highlight w:val="yellow"/>
+        </w:rPr>
+        <w:t>quyền</w:t>
+      </w:r>
+      <w:proofErr w:type="spellEnd"/>
+      <w:r>
+        <w:rPr>
+          <w:rFonts w:ascii="Tahoma" w:hAnsi="Tahoma" w:cs="Tahoma"/>
+          <w:highlight w:val="yellow"/>
+        </w:rPr>
+        <w:t xml:space="preserve"> </w:t>
+      </w:r>
+      <w:proofErr w:type="spellStart"/>
+      <w:r>
+        <w:rPr>
+          <w:rFonts w:ascii="Tahoma" w:hAnsi="Tahoma" w:cs="Tahoma"/>
+          <w:highlight w:val="yellow"/>
+        </w:rPr>
+        <w:t>trả</w:t>
+      </w:r>
+      <w:proofErr w:type="spellEnd"/>
+      <w:r>
+        <w:rPr>
+          <w:rFonts w:ascii="Tahoma" w:hAnsi="Tahoma" w:cs="Tahoma"/>
+          <w:highlight w:val="yellow"/>
+        </w:rPr>
+        <w:t xml:space="preserve"> </w:t>
+      </w:r>
+      <w:proofErr w:type="spellStart"/>
+      <w:r>
+        <w:rPr>
+          <w:rFonts w:ascii="Tahoma" w:hAnsi="Tahoma" w:cs="Tahoma"/>
+          <w:highlight w:val="yellow"/>
+        </w:rPr>
+        <w:t>lời</w:t>
+      </w:r>
+      <w:proofErr w:type="spellEnd"/>
+      <w:r>
+        <w:rPr>
+          <w:rFonts w:ascii="Tahoma" w:hAnsi="Tahoma" w:cs="Tahoma"/>
+          <w:highlight w:val="yellow"/>
+        </w:rPr>
+        <w:t xml:space="preserve"> </w:t>
+      </w:r>
+      <w:proofErr w:type="spellStart"/>
+      <w:r>
+        <w:rPr>
+          <w:rFonts w:ascii="Tahoma" w:hAnsi="Tahoma" w:cs="Tahoma"/>
+          <w:highlight w:val="yellow"/>
+        </w:rPr>
+        <w:t>bài</w:t>
+      </w:r>
+      <w:proofErr w:type="spellEnd"/>
+      <w:r>
+        <w:rPr>
+          <w:rFonts w:ascii="Tahoma" w:hAnsi="Tahoma" w:cs="Tahoma"/>
+          <w:highlight w:val="yellow"/>
+        </w:rPr>
+        <w:t xml:space="preserve"> </w:t>
+      </w:r>
+      <w:proofErr w:type="spellStart"/>
+      <w:r>
+        <w:rPr>
+          <w:rFonts w:ascii="Tahoma" w:hAnsi="Tahoma" w:cs="Tahoma"/>
+          <w:highlight w:val="yellow"/>
+        </w:rPr>
+        <w:t>viết</w:t>
+      </w:r>
+      <w:proofErr w:type="spellEnd"/>
+      <w:r>
+        <w:rPr>
+          <w:rFonts w:ascii="Tahoma" w:hAnsi="Tahoma" w:cs="Tahoma"/>
+          <w:highlight w:val="yellow"/>
+        </w:rPr>
+        <w:t xml:space="preserve"> </w:t>
+      </w:r>
+      <w:proofErr w:type="spellStart"/>
+      <w:r>
+        <w:rPr>
+          <w:rFonts w:ascii="Tahoma" w:hAnsi="Tahoma" w:cs="Tahoma"/>
+          <w:highlight w:val="yellow"/>
+        </w:rPr>
+        <w:t>cho</w:t>
+      </w:r>
+      <w:proofErr w:type="spellEnd"/>
+      <w:r>
+        <w:rPr>
+          <w:rFonts w:ascii="Tahoma" w:hAnsi="Tahoma" w:cs="Tahoma"/>
+          <w:highlight w:val="yellow"/>
+        </w:rPr>
+        <w:t xml:space="preserve"> </w:t>
+      </w:r>
+      <w:proofErr w:type="spellStart"/>
+      <w:r>
+        <w:rPr>
+          <w:rFonts w:ascii="Tahoma" w:hAnsi="Tahoma" w:cs="Tahoma"/>
+          <w:highlight w:val="yellow"/>
+        </w:rPr>
+        <w:t>từng</w:t>
+      </w:r>
+      <w:proofErr w:type="spellEnd"/>
+      <w:r>
+        <w:rPr>
+          <w:rFonts w:ascii="Tahoma" w:hAnsi="Tahoma" w:cs="Tahoma"/>
+          <w:highlight w:val="yellow"/>
+        </w:rPr>
+        <w:t xml:space="preserve"> </w:t>
+      </w:r>
+      <w:proofErr w:type="spellStart"/>
+      <w:r>
+        <w:rPr>
+          <w:rFonts w:ascii="Tahoma" w:hAnsi="Tahoma" w:cs="Tahoma"/>
+          <w:highlight w:val="yellow"/>
+        </w:rPr>
+        <w:t>phạm</w:t>
+      </w:r>
+      <w:proofErr w:type="spellEnd"/>
+      <w:r>
+        <w:rPr>
+          <w:rFonts w:ascii="Tahoma" w:hAnsi="Tahoma" w:cs="Tahoma"/>
+          <w:highlight w:val="yellow"/>
+        </w:rPr>
+        <w:t xml:space="preserve"> v</w:t>
+      </w:r>
+      <w:r>
+        <w:rPr>
+          <w:rFonts w:ascii="Tahoma" w:hAnsi="Tahoma" w:cs="Tahoma"/>
+          <w:highlight w:val="yellow"/>
         </w:rPr>
         <w:t xml:space="preserve">i </w:t>
       </w:r>
@@ -35,20 +230,194 @@
         </w:numPr>
         <w:rPr>
           <w:rFonts w:ascii="Tahoma" w:hAnsi="Tahoma" w:cs="Tahoma"/>
-        </w:rPr>
-      </w:pPr>
-      <w:r>
-        <w:rPr>
-          <w:rFonts w:ascii="Tahoma" w:hAnsi="Tahoma" w:cs="Tahoma"/>
-        </w:rPr>
-        <w:t xml:space="preserve">Trả lời bình luận chưa chặn quyền </w:t>
-      </w:r>
-      <w:r>
-        <w:rPr>
-          <w:rFonts w:ascii="Tahoma" w:hAnsi="Tahoma" w:cs="Tahoma"/>
-        </w:rPr>
-        <w:t>trả lời từ trường khác</w:t>
-      </w:r>
+          <w:highlight w:val="yellow"/>
+        </w:rPr>
+      </w:pPr>
+      <w:proofErr w:type="spellStart"/>
+      <w:r>
+        <w:rPr>
+          <w:rFonts w:ascii="Tahoma" w:hAnsi="Tahoma" w:cs="Tahoma"/>
+          <w:highlight w:val="yellow"/>
+        </w:rPr>
+        <w:t>Trả</w:t>
+      </w:r>
+      <w:proofErr w:type="spellEnd"/>
+      <w:r>
+        <w:rPr>
+          <w:rFonts w:ascii="Tahoma" w:hAnsi="Tahoma" w:cs="Tahoma"/>
+          <w:highlight w:val="yellow"/>
+        </w:rPr>
+        <w:t xml:space="preserve"> </w:t>
+      </w:r>
+      <w:proofErr w:type="spellStart"/>
+      <w:r>
+        <w:rPr>
+          <w:rFonts w:ascii="Tahoma" w:hAnsi="Tahoma" w:cs="Tahoma"/>
+          <w:highlight w:val="yellow"/>
+        </w:rPr>
+        <w:t>lời</w:t>
+      </w:r>
+      <w:proofErr w:type="spellEnd"/>
+      <w:r>
+        <w:rPr>
+          <w:rFonts w:ascii="Tahoma" w:hAnsi="Tahoma" w:cs="Tahoma"/>
+          <w:highlight w:val="yellow"/>
+        </w:rPr>
+        <w:t xml:space="preserve"> </w:t>
+      </w:r>
+      <w:proofErr w:type="spellStart"/>
+      <w:r>
+        <w:rPr>
+          <w:rFonts w:ascii="Tahoma" w:hAnsi="Tahoma" w:cs="Tahoma"/>
+          <w:highlight w:val="yellow"/>
+        </w:rPr>
+        <w:t>bình</w:t>
+      </w:r>
+      <w:proofErr w:type="spellEnd"/>
+      <w:r>
+        <w:rPr>
+          <w:rFonts w:ascii="Tahoma" w:hAnsi="Tahoma" w:cs="Tahoma"/>
+          <w:highlight w:val="yellow"/>
+        </w:rPr>
+        <w:t xml:space="preserve"> </w:t>
+      </w:r>
+      <w:proofErr w:type="spellStart"/>
+      <w:r>
+        <w:rPr>
+          <w:rFonts w:ascii="Tahoma" w:hAnsi="Tahoma" w:cs="Tahoma"/>
+          <w:highlight w:val="yellow"/>
+        </w:rPr>
+        <w:t>luận</w:t>
+      </w:r>
+      <w:proofErr w:type="spellEnd"/>
+      <w:r>
+        <w:rPr>
+          <w:rFonts w:ascii="Tahoma" w:hAnsi="Tahoma" w:cs="Tahoma"/>
+          <w:highlight w:val="yellow"/>
+        </w:rPr>
+        <w:t xml:space="preserve"> </w:t>
+      </w:r>
+      <w:proofErr w:type="spellStart"/>
+      <w:r>
+        <w:rPr>
+          <w:rFonts w:ascii="Tahoma" w:hAnsi="Tahoma" w:cs="Tahoma"/>
+          <w:highlight w:val="yellow"/>
+        </w:rPr>
+        <w:t>chưa</w:t>
+      </w:r>
+      <w:proofErr w:type="spellEnd"/>
+      <w:r>
+        <w:rPr>
+          <w:rFonts w:ascii="Tahoma" w:hAnsi="Tahoma" w:cs="Tahoma"/>
+          <w:highlight w:val="yellow"/>
+        </w:rPr>
+        <w:t xml:space="preserve"> </w:t>
+      </w:r>
+      <w:proofErr w:type="spellStart"/>
+      <w:r>
+        <w:rPr>
+          <w:rFonts w:ascii="Tahoma" w:hAnsi="Tahoma" w:cs="Tahoma"/>
+          <w:highlight w:val="yellow"/>
+        </w:rPr>
+        <w:t>chặn</w:t>
+      </w:r>
+      <w:proofErr w:type="spellEnd"/>
+      <w:r>
+        <w:rPr>
+          <w:rFonts w:ascii="Tahoma" w:hAnsi="Tahoma" w:cs="Tahoma"/>
+          <w:highlight w:val="yellow"/>
+        </w:rPr>
+        <w:t xml:space="preserve"> </w:t>
+      </w:r>
+      <w:proofErr w:type="spellStart"/>
+      <w:r>
+        <w:rPr>
+          <w:rFonts w:ascii="Tahoma" w:hAnsi="Tahoma" w:cs="Tahoma"/>
+          <w:highlight w:val="yellow"/>
+        </w:rPr>
+        <w:t>quyền</w:t>
+      </w:r>
+      <w:proofErr w:type="spellEnd"/>
+      <w:r>
+        <w:rPr>
+          <w:rFonts w:ascii="Tahoma" w:hAnsi="Tahoma" w:cs="Tahoma"/>
+          <w:highlight w:val="yellow"/>
+        </w:rPr>
+        <w:t xml:space="preserve"> </w:t>
+      </w:r>
+      <w:proofErr w:type="spellStart"/>
+      <w:r>
+        <w:rPr>
+          <w:rFonts w:ascii="Tahoma" w:hAnsi="Tahoma" w:cs="Tahoma"/>
+          <w:highlight w:val="yellow"/>
+        </w:rPr>
+        <w:t>trả</w:t>
+      </w:r>
+      <w:proofErr w:type="spellEnd"/>
+      <w:r>
+        <w:rPr>
+          <w:rFonts w:ascii="Tahoma" w:hAnsi="Tahoma" w:cs="Tahoma"/>
+          <w:highlight w:val="yellow"/>
+        </w:rPr>
+        <w:t xml:space="preserve"> </w:t>
+      </w:r>
+      <w:proofErr w:type="spellStart"/>
+      <w:r>
+        <w:rPr>
+          <w:rFonts w:ascii="Tahoma" w:hAnsi="Tahoma" w:cs="Tahoma"/>
+          <w:highlight w:val="yellow"/>
+        </w:rPr>
+        <w:t>lời</w:t>
+      </w:r>
+      <w:proofErr w:type="spellEnd"/>
+      <w:r>
+        <w:rPr>
+          <w:rFonts w:ascii="Tahoma" w:hAnsi="Tahoma" w:cs="Tahoma"/>
+          <w:highlight w:val="yellow"/>
+        </w:rPr>
+        <w:t xml:space="preserve"> </w:t>
+      </w:r>
+      <w:proofErr w:type="spellStart"/>
+      <w:r>
+        <w:rPr>
+          <w:rFonts w:ascii="Tahoma" w:hAnsi="Tahoma" w:cs="Tahoma"/>
+          <w:highlight w:val="yellow"/>
+        </w:rPr>
+        <w:t>từ</w:t>
+      </w:r>
+      <w:proofErr w:type="spellEnd"/>
+      <w:r>
+        <w:rPr>
+          <w:rFonts w:ascii="Tahoma" w:hAnsi="Tahoma" w:cs="Tahoma"/>
+          <w:highlight w:val="yellow"/>
+        </w:rPr>
+        <w:t xml:space="preserve"> </w:t>
+      </w:r>
+      <w:proofErr w:type="spellStart"/>
+      <w:r>
+        <w:rPr>
+          <w:rFonts w:ascii="Tahoma" w:hAnsi="Tahoma" w:cs="Tahoma"/>
+          <w:highlight w:val="yellow"/>
+        </w:rPr>
+        <w:t>trường</w:t>
+      </w:r>
+      <w:proofErr w:type="spellEnd"/>
+      <w:r>
+        <w:rPr>
+          <w:rFonts w:ascii="Tahoma" w:hAnsi="Tahoma" w:cs="Tahoma"/>
+          <w:highlight w:val="yellow"/>
+        </w:rPr>
+        <w:t xml:space="preserve"> </w:t>
+      </w:r>
+      <w:proofErr w:type="spellStart"/>
+      <w:r>
+        <w:rPr>
+          <w:rFonts w:ascii="Tahoma" w:hAnsi="Tahoma" w:cs="Tahoma"/>
+          <w:highlight w:val="yellow"/>
+        </w:rPr>
+        <w:t>khác</w:t>
+      </w:r>
+      <w:proofErr w:type="spellEnd"/>
     </w:p>
     <w:p>
       <w:pPr>
@@ -59,14 +428,258 @@
         </w:numPr>
         <w:rPr>
           <w:rFonts w:ascii="Tahoma" w:hAnsi="Tahoma" w:cs="Tahoma"/>
-        </w:rPr>
-      </w:pPr>
-      <w:r>
-        <w:rPr>
-          <w:rFonts w:ascii="Tahoma" w:hAnsi="Tahoma" w:cs="Tahoma"/>
-        </w:rPr>
-        <w:t>Lấy danh sách bình luận chưa chặn quyền từ trường khác hoặc phạm vi của bài viết</w:t>
-      </w:r>
+          <w:highlight w:val="yellow"/>
+        </w:rPr>
+      </w:pPr>
+      <w:proofErr w:type="spellStart"/>
+      <w:r>
+        <w:rPr>
+          <w:rFonts w:ascii="Tahoma" w:hAnsi="Tahoma" w:cs="Tahoma"/>
+          <w:highlight w:val="yellow"/>
+        </w:rPr>
+        <w:t>Lấy</w:t>
+      </w:r>
+      <w:proofErr w:type="spellEnd"/>
+      <w:r>
+        <w:rPr>
+          <w:rFonts w:ascii="Tahoma" w:hAnsi="Tahoma" w:cs="Tahoma"/>
+          <w:highlight w:val="yellow"/>
+        </w:rPr>
+        <w:t xml:space="preserve"> </w:t>
+      </w:r>
+      <w:proofErr w:type="spellStart"/>
+      <w:r>
+        <w:rPr>
+          <w:rFonts w:ascii="Tahoma" w:hAnsi="Tahoma" w:cs="Tahoma"/>
+          <w:highlight w:val="yellow"/>
+        </w:rPr>
+        <w:t>danh</w:t>
+      </w:r>
+      <w:proofErr w:type="spellEnd"/>
+      <w:r>
+        <w:rPr>
+          <w:rFonts w:ascii="Tahoma" w:hAnsi="Tahoma" w:cs="Tahoma"/>
+          <w:highlight w:val="yellow"/>
+        </w:rPr>
+        <w:t xml:space="preserve"> </w:t>
+      </w:r>
+      <w:proofErr w:type="spellStart"/>
+      <w:r>
+        <w:rPr>
+          <w:rFonts w:ascii="Tahoma" w:hAnsi="Tahoma" w:cs="Tahoma"/>
+          <w:highlight w:val="yellow"/>
+        </w:rPr>
+        <w:t>sách</w:t>
+      </w:r>
+      <w:proofErr w:type="spellEnd"/>
+      <w:r>
+        <w:rPr>
+          <w:rFonts w:ascii="Tahoma" w:hAnsi="Tahoma" w:cs="Tahoma"/>
+          <w:highlight w:val="yellow"/>
+        </w:rPr>
+        <w:t xml:space="preserve"> </w:t>
+      </w:r>
+      <w:proofErr w:type="spellStart"/>
+      <w:r>
+        <w:rPr>
+          <w:rFonts w:ascii="Tahoma" w:hAnsi="Tahoma" w:cs="Tahoma"/>
+          <w:highlight w:val="yellow"/>
+        </w:rPr>
+        <w:t>bình</w:t>
+      </w:r>
+      <w:proofErr w:type="spellEnd"/>
+      <w:r>
+        <w:rPr>
+          <w:rFonts w:ascii="Tahoma" w:hAnsi="Tahoma" w:cs="Tahoma"/>
+          <w:highlight w:val="yellow"/>
+        </w:rPr>
+        <w:t xml:space="preserve"> </w:t>
+      </w:r>
+      <w:proofErr w:type="spellStart"/>
+      <w:r>
+        <w:rPr>
+          <w:rFonts w:ascii="Tahoma" w:hAnsi="Tahoma" w:cs="Tahoma"/>
+          <w:highlight w:val="yellow"/>
+        </w:rPr>
+        <w:t>luận</w:t>
+      </w:r>
+      <w:proofErr w:type="spellEnd"/>
+      <w:r>
+        <w:rPr>
+          <w:rFonts w:ascii="Tahoma" w:hAnsi="Tahoma" w:cs="Tahoma"/>
+          <w:highlight w:val="yellow"/>
+        </w:rPr>
+        <w:t xml:space="preserve"> </w:t>
+      </w:r>
+      <w:proofErr w:type="spellStart"/>
+      <w:r>
+        <w:rPr>
+          <w:rFonts w:ascii="Tahoma" w:hAnsi="Tahoma" w:cs="Tahoma"/>
+          <w:highlight w:val="yellow"/>
+        </w:rPr>
+        <w:t>chưa</w:t>
+      </w:r>
+      <w:proofErr w:type="spellEnd"/>
+      <w:r>
+        <w:rPr>
+          <w:rFonts w:ascii="Tahoma" w:hAnsi="Tahoma" w:cs="Tahoma"/>
+          <w:highlight w:val="yellow"/>
+        </w:rPr>
+        <w:t xml:space="preserve"> </w:t>
+      </w:r>
+      <w:proofErr w:type="spellStart"/>
+      <w:r>
+        <w:rPr>
+          <w:rFonts w:ascii="Tahoma" w:hAnsi="Tahoma" w:cs="Tahoma"/>
+          <w:highlight w:val="yellow"/>
+        </w:rPr>
+        <w:t>chặn</w:t>
+      </w:r>
+      <w:proofErr w:type="spellEnd"/>
+      <w:r>
+        <w:rPr>
+          <w:rFonts w:ascii="Tahoma" w:hAnsi="Tahoma" w:cs="Tahoma"/>
+          <w:highlight w:val="yellow"/>
+        </w:rPr>
+        <w:t xml:space="preserve"> </w:t>
+      </w:r>
+      <w:proofErr w:type="spellStart"/>
+      <w:r>
+        <w:rPr>
+          <w:rFonts w:ascii="Tahoma" w:hAnsi="Tahoma" w:cs="Tahoma"/>
+          <w:highlight w:val="yellow"/>
+        </w:rPr>
+        <w:t>quyền</w:t>
+      </w:r>
+      <w:proofErr w:type="spellEnd"/>
+      <w:r>
+        <w:rPr>
+          <w:rFonts w:ascii="Tahoma" w:hAnsi="Tahoma" w:cs="Tahoma"/>
+          <w:highlight w:val="yellow"/>
+        </w:rPr>
+        <w:t xml:space="preserve"> </w:t>
+      </w:r>
+      <w:proofErr w:type="spellStart"/>
+      <w:r>
+        <w:rPr>
+          <w:rFonts w:ascii="Tahoma" w:hAnsi="Tahoma" w:cs="Tahoma"/>
+          <w:highlight w:val="yellow"/>
+        </w:rPr>
+        <w:t>từ</w:t>
+      </w:r>
+      <w:proofErr w:type="spellEnd"/>
+      <w:r>
+        <w:rPr>
+          <w:rFonts w:ascii="Tahoma" w:hAnsi="Tahoma" w:cs="Tahoma"/>
+          <w:highlight w:val="yellow"/>
+        </w:rPr>
+        <w:t xml:space="preserve"> </w:t>
+      </w:r>
+      <w:proofErr w:type="spellStart"/>
+      <w:r>
+        <w:rPr>
+          <w:rFonts w:ascii="Tahoma" w:hAnsi="Tahoma" w:cs="Tahoma"/>
+          <w:highlight w:val="yellow"/>
+        </w:rPr>
+        <w:t>trường</w:t>
+      </w:r>
+      <w:proofErr w:type="spellEnd"/>
+      <w:r>
+        <w:rPr>
+          <w:rFonts w:ascii="Tahoma" w:hAnsi="Tahoma" w:cs="Tahoma"/>
+          <w:highlight w:val="yellow"/>
+        </w:rPr>
+        <w:t xml:space="preserve"> </w:t>
+      </w:r>
+      <w:proofErr w:type="spellStart"/>
+      <w:r>
+        <w:rPr>
+          <w:rFonts w:ascii="Tahoma" w:hAnsi="Tahoma" w:cs="Tahoma"/>
+          <w:highlight w:val="yellow"/>
+        </w:rPr>
+        <w:t>khác</w:t>
+      </w:r>
+      <w:proofErr w:type="spellEnd"/>
+      <w:r>
+        <w:rPr>
+          <w:rFonts w:ascii="Tahoma" w:hAnsi="Tahoma" w:cs="Tahoma"/>
+          <w:highlight w:val="yellow"/>
+        </w:rPr>
+        <w:t xml:space="preserve"> </w:t>
+      </w:r>
+      <w:proofErr w:type="spellStart"/>
+      <w:r>
+        <w:rPr>
+          <w:rFonts w:ascii="Tahoma" w:hAnsi="Tahoma" w:cs="Tahoma"/>
+          <w:highlight w:val="yellow"/>
+        </w:rPr>
+        <w:t>hoặc</w:t>
+      </w:r>
+      <w:proofErr w:type="spellEnd"/>
+      <w:r>
+        <w:rPr>
+          <w:rFonts w:ascii="Tahoma" w:hAnsi="Tahoma" w:cs="Tahoma"/>
+          <w:highlight w:val="yellow"/>
+        </w:rPr>
+        <w:t xml:space="preserve"> </w:t>
+      </w:r>
+      <w:proofErr w:type="spellStart"/>
+      <w:r>
+        <w:rPr>
+          <w:rFonts w:ascii="Tahoma" w:hAnsi="Tahoma" w:cs="Tahoma"/>
+          <w:highlight w:val="yellow"/>
+        </w:rPr>
+        <w:t>phạm</w:t>
+      </w:r>
+      <w:proofErr w:type="spellEnd"/>
+      <w:r>
+        <w:rPr>
+          <w:rFonts w:ascii="Tahoma" w:hAnsi="Tahoma" w:cs="Tahoma"/>
+          <w:highlight w:val="yellow"/>
+        </w:rPr>
+        <w:t xml:space="preserve"> vi </w:t>
+      </w:r>
+      <w:proofErr w:type="spellStart"/>
+      <w:r>
+        <w:rPr>
+          <w:rFonts w:ascii="Tahoma" w:hAnsi="Tahoma" w:cs="Tahoma"/>
+          <w:highlight w:val="yellow"/>
+        </w:rPr>
+        <w:t>của</w:t>
+      </w:r>
+      <w:proofErr w:type="spellEnd"/>
+      <w:r>
+        <w:rPr>
+          <w:rFonts w:ascii="Tahoma" w:hAnsi="Tahoma" w:cs="Tahoma"/>
+          <w:highlight w:val="yellow"/>
+        </w:rPr>
+        <w:t xml:space="preserve"> </w:t>
+      </w:r>
+      <w:proofErr w:type="spellStart"/>
+      <w:r>
+        <w:rPr>
+          <w:rFonts w:ascii="Tahoma" w:hAnsi="Tahoma" w:cs="Tahoma"/>
+          <w:highlight w:val="yellow"/>
+        </w:rPr>
+        <w:t>bài</w:t>
+      </w:r>
+      <w:proofErr w:type="spellEnd"/>
+      <w:r>
+        <w:rPr>
+          <w:rFonts w:ascii="Tahoma" w:hAnsi="Tahoma" w:cs="Tahoma"/>
+          <w:highlight w:val="yellow"/>
+        </w:rPr>
+        <w:t xml:space="preserve"> </w:t>
+      </w:r>
+      <w:proofErr w:type="spellStart"/>
+      <w:r>
+        <w:rPr>
+          <w:rFonts w:ascii="Tahoma" w:hAnsi="Tahoma" w:cs="Tahoma"/>
+          <w:highlight w:val="yellow"/>
+        </w:rPr>
+        <w:t>viết</w:t>
+      </w:r>
+      <w:proofErr w:type="spellEnd"/>
     </w:p>
     <w:p>
       <w:pPr>
@@ -77,20 +690,185 @@
         </w:numPr>
         <w:rPr>
           <w:rFonts w:ascii="Tahoma" w:hAnsi="Tahoma" w:cs="Tahoma"/>
-        </w:rPr>
-      </w:pPr>
-      <w:r>
-        <w:rPr>
-          <w:rFonts w:ascii="Tahoma" w:hAnsi="Tahoma" w:cs="Tahoma"/>
-        </w:rPr>
-        <w:t>Lấy danh sách tin tứ</w:t>
-      </w:r>
-      <w:r>
-        <w:rPr>
-          <w:rFonts w:ascii="Tahoma" w:hAnsi="Tahoma" w:cs="Tahoma"/>
-        </w:rPr>
-        <w:t>c đang chỉ lấy cho user tạo -&gt; chuyển thành</w:t>
-      </w:r>
+          <w:highlight w:val="lightGray"/>
+        </w:rPr>
+      </w:pPr>
+      <w:proofErr w:type="spellStart"/>
+      <w:r>
+        <w:rPr>
+          <w:rFonts w:ascii="Tahoma" w:hAnsi="Tahoma" w:cs="Tahoma"/>
+          <w:highlight w:val="lightGray"/>
+        </w:rPr>
+        <w:t>Lấy</w:t>
+      </w:r>
+      <w:proofErr w:type="spellEnd"/>
+      <w:r>
+        <w:rPr>
+          <w:rFonts w:ascii="Tahoma" w:hAnsi="Tahoma" w:cs="Tahoma"/>
+          <w:highlight w:val="lightGray"/>
+        </w:rPr>
+        <w:t xml:space="preserve"> </w:t>
+      </w:r>
+      <w:proofErr w:type="spellStart"/>
+      <w:r>
+        <w:rPr>
+          <w:rFonts w:ascii="Tahoma" w:hAnsi="Tahoma" w:cs="Tahoma"/>
+          <w:highlight w:val="lightGray"/>
+        </w:rPr>
+        <w:t>danh</w:t>
+      </w:r>
+      <w:proofErr w:type="spellEnd"/>
+      <w:r>
+        <w:rPr>
+          <w:rFonts w:ascii="Tahoma" w:hAnsi="Tahoma" w:cs="Tahoma"/>
+          <w:highlight w:val="lightGray"/>
+        </w:rPr>
+        <w:t xml:space="preserve"> </w:t>
+      </w:r>
+      <w:proofErr w:type="spellStart"/>
+      <w:r>
+        <w:rPr>
+          <w:rFonts w:ascii="Tahoma" w:hAnsi="Tahoma" w:cs="Tahoma"/>
+          <w:highlight w:val="lightGray"/>
+        </w:rPr>
+        <w:t>sách</w:t>
+      </w:r>
+      <w:proofErr w:type="spellEnd"/>
+      <w:r>
+        <w:rPr>
+          <w:rFonts w:ascii="Tahoma" w:hAnsi="Tahoma" w:cs="Tahoma"/>
+          <w:highlight w:val="lightGray"/>
+        </w:rPr>
+        <w:t xml:space="preserve"> tin </w:t>
+      </w:r>
+      <w:proofErr w:type="spellStart"/>
+      <w:r>
+        <w:rPr>
+          <w:rFonts w:ascii="Tahoma" w:hAnsi="Tahoma" w:cs="Tahoma"/>
+          <w:highlight w:val="lightGray"/>
+        </w:rPr>
+        <w:t>tứ</w:t>
+      </w:r>
+      <w:r>
+        <w:rPr>
+          <w:rFonts w:ascii="Tahoma" w:hAnsi="Tahoma" w:cs="Tahoma"/>
+          <w:highlight w:val="lightGray"/>
+        </w:rPr>
+        <w:t>c</w:t>
+      </w:r>
+      <w:proofErr w:type="spellEnd"/>
+      <w:r>
+        <w:rPr>
+          <w:rFonts w:ascii="Tahoma" w:hAnsi="Tahoma" w:cs="Tahoma"/>
+          <w:highlight w:val="lightGray"/>
+        </w:rPr>
+        <w:t xml:space="preserve"> </w:t>
+      </w:r>
+      <w:proofErr w:type="spellStart"/>
+      <w:r>
+        <w:rPr>
+          <w:rFonts w:ascii="Tahoma" w:hAnsi="Tahoma" w:cs="Tahoma"/>
+          <w:highlight w:val="lightGray"/>
+        </w:rPr>
+        <w:t>đang</w:t>
+      </w:r>
+      <w:proofErr w:type="spellEnd"/>
+      <w:r>
+        <w:rPr>
+          <w:rFonts w:ascii="Tahoma" w:hAnsi="Tahoma" w:cs="Tahoma"/>
+          <w:highlight w:val="lightGray"/>
+        </w:rPr>
+        <w:t xml:space="preserve"> </w:t>
+      </w:r>
+      <w:proofErr w:type="spellStart"/>
+      <w:r>
+        <w:rPr>
+          <w:rFonts w:ascii="Tahoma" w:hAnsi="Tahoma" w:cs="Tahoma"/>
+          <w:highlight w:val="lightGray"/>
+        </w:rPr>
+        <w:t>chỉ</w:t>
+      </w:r>
+      <w:proofErr w:type="spellEnd"/>
+      <w:r>
+        <w:rPr>
+          <w:rFonts w:ascii="Tahoma" w:hAnsi="Tahoma" w:cs="Tahoma"/>
+          <w:highlight w:val="lightGray"/>
+        </w:rPr>
+        <w:t xml:space="preserve"> </w:t>
+      </w:r>
+      <w:proofErr w:type="spellStart"/>
+      <w:r>
+        <w:rPr>
+          <w:rFonts w:ascii="Tahoma" w:hAnsi="Tahoma" w:cs="Tahoma"/>
+          <w:highlight w:val="lightGray"/>
+        </w:rPr>
+        <w:t>lấy</w:t>
+      </w:r>
+      <w:proofErr w:type="spellEnd"/>
+      <w:r>
+        <w:rPr>
+          <w:rFonts w:ascii="Tahoma" w:hAnsi="Tahoma" w:cs="Tahoma"/>
+          <w:highlight w:val="lightGray"/>
+        </w:rPr>
+        <w:t xml:space="preserve"> </w:t>
+      </w:r>
+      <w:proofErr w:type="spellStart"/>
+      <w:r>
+        <w:rPr>
+          <w:rFonts w:ascii="Tahoma" w:hAnsi="Tahoma" w:cs="Tahoma"/>
+          <w:highlight w:val="lightGray"/>
+        </w:rPr>
+        <w:t>cho</w:t>
+      </w:r>
+      <w:proofErr w:type="spellEnd"/>
+      <w:r>
+        <w:rPr>
+          <w:rFonts w:ascii="Tahoma" w:hAnsi="Tahoma" w:cs="Tahoma"/>
+          <w:highlight w:val="lightGray"/>
+        </w:rPr>
+        <w:t xml:space="preserve"> user </w:t>
+      </w:r>
+      <w:proofErr w:type="spellStart"/>
+      <w:r>
+        <w:rPr>
+          <w:rFonts w:ascii="Tahoma" w:hAnsi="Tahoma" w:cs="Tahoma"/>
+          <w:highlight w:val="lightGray"/>
+        </w:rPr>
+        <w:t>tạo</w:t>
+      </w:r>
+      <w:proofErr w:type="spellEnd"/>
+      <w:r>
+        <w:rPr>
+          <w:rFonts w:ascii="Tahoma" w:hAnsi="Tahoma" w:cs="Tahoma"/>
+          <w:highlight w:val="lightGray"/>
+        </w:rPr>
+        <w:t xml:space="preserve"> -&gt; </w:t>
+      </w:r>
+      <w:proofErr w:type="spellStart"/>
+      <w:r>
+        <w:rPr>
+          <w:rFonts w:ascii="Tahoma" w:hAnsi="Tahoma" w:cs="Tahoma"/>
+          <w:highlight w:val="lightGray"/>
+        </w:rPr>
+        <w:t>chuyển</w:t>
+      </w:r>
+      <w:proofErr w:type="spellEnd"/>
+      <w:r>
+        <w:rPr>
+          <w:rFonts w:ascii="Tahoma" w:hAnsi="Tahoma" w:cs="Tahoma"/>
+          <w:highlight w:val="lightGray"/>
+        </w:rPr>
+        <w:t xml:space="preserve"> </w:t>
+      </w:r>
+      <w:proofErr w:type="spellStart"/>
+      <w:r>
+        <w:rPr>
+          <w:rFonts w:ascii="Tahoma" w:hAnsi="Tahoma" w:cs="Tahoma"/>
+          <w:highlight w:val="lightGray"/>
+        </w:rPr>
+        <w:t>thành</w:t>
+      </w:r>
+      <w:proofErr w:type="spellEnd"/>
     </w:p>
     <w:p>
       <w:pPr>
@@ -101,13 +879,191 @@
         </w:numPr>
         <w:rPr>
           <w:rFonts w:ascii="Tahoma" w:hAnsi="Tahoma" w:cs="Tahoma"/>
-        </w:rPr>
-      </w:pPr>
-      <w:r>
-        <w:rPr>
-          <w:rFonts w:ascii="Tahoma" w:hAnsi="Tahoma" w:cs="Tahoma"/>
-        </w:rPr>
-        <w:t>User giáo viên -&gt; Hiển thị tin tức của tôi và tin tức theo phạm vi</w:t>
+          <w:highlight w:val="lightGray"/>
+        </w:rPr>
+      </w:pPr>
+      <w:r>
+        <w:rPr>
+          <w:rFonts w:ascii="Tahoma" w:hAnsi="Tahoma" w:cs="Tahoma"/>
+          <w:highlight w:val="lightGray"/>
+        </w:rPr>
+        <w:t xml:space="preserve">User </w:t>
+      </w:r>
+      <w:proofErr w:type="spellStart"/>
+      <w:r>
+        <w:rPr>
+          <w:rFonts w:ascii="Tahoma" w:hAnsi="Tahoma" w:cs="Tahoma"/>
+          <w:highlight w:val="lightGray"/>
+        </w:rPr>
+        <w:t>giáo</w:t>
+      </w:r>
+      <w:proofErr w:type="spellEnd"/>
+      <w:r>
+        <w:rPr>
+          <w:rFonts w:ascii="Tahoma" w:hAnsi="Tahoma" w:cs="Tahoma"/>
+          <w:highlight w:val="lightGray"/>
+        </w:rPr>
+        <w:t xml:space="preserve"> </w:t>
+      </w:r>
+      <w:proofErr w:type="spellStart"/>
+      <w:r>
+        <w:rPr>
+          <w:rFonts w:ascii="Tahoma" w:hAnsi="Tahoma" w:cs="Tahoma"/>
+          <w:highlight w:val="lightGray"/>
+        </w:rPr>
+        <w:t>viên</w:t>
+      </w:r>
+      <w:proofErr w:type="spellEnd"/>
+      <w:r>
+        <w:rPr>
+          <w:rFonts w:ascii="Tahoma" w:hAnsi="Tahoma" w:cs="Tahoma"/>
+          <w:highlight w:val="lightGray"/>
+        </w:rPr>
+        <w:t xml:space="preserve"> -&gt; </w:t>
+      </w:r>
+      <w:proofErr w:type="spellStart"/>
+      <w:r>
+        <w:rPr>
+          <w:rFonts w:ascii="Tahoma" w:hAnsi="Tahoma" w:cs="Tahoma"/>
+          <w:highlight w:val="lightGray"/>
+        </w:rPr>
+        <w:t>Hiển</w:t>
+      </w:r>
+      <w:proofErr w:type="spellEnd"/>
+      <w:r>
+        <w:rPr>
+          <w:rFonts w:ascii="Tahoma" w:hAnsi="Tahoma" w:cs="Tahoma"/>
+          <w:highlight w:val="lightGray"/>
+        </w:rPr>
+        <w:t xml:space="preserve"> </w:t>
+      </w:r>
+      <w:proofErr w:type="spellStart"/>
+      <w:r>
+        <w:rPr>
+          <w:rFonts w:ascii="Tahoma" w:hAnsi="Tahoma" w:cs="Tahoma"/>
+          <w:highlight w:val="lightGray"/>
+        </w:rPr>
+        <w:t>thị</w:t>
+      </w:r>
+      <w:proofErr w:type="spellEnd"/>
+      <w:r>
+        <w:rPr>
+          <w:rFonts w:ascii="Tahoma" w:hAnsi="Tahoma" w:cs="Tahoma"/>
+          <w:highlight w:val="lightGray"/>
+        </w:rPr>
+        <w:t xml:space="preserve"> tin </w:t>
+      </w:r>
+      <w:proofErr w:type="spellStart"/>
+      <w:r>
+        <w:rPr>
+          <w:rFonts w:ascii="Tahoma" w:hAnsi="Tahoma" w:cs="Tahoma"/>
+          <w:highlight w:val="lightGray"/>
+        </w:rPr>
+        <w:t>tức</w:t>
+      </w:r>
+      <w:proofErr w:type="spellEnd"/>
+      <w:r>
+        <w:rPr>
+          <w:rFonts w:ascii="Tahoma" w:hAnsi="Tahoma" w:cs="Tahoma"/>
+          <w:highlight w:val="lightGray"/>
+        </w:rPr>
+        <w:t xml:space="preserve"> </w:t>
+      </w:r>
+      <w:proofErr w:type="spellStart"/>
+      <w:r>
+        <w:rPr>
+          <w:rFonts w:ascii="Tahoma" w:hAnsi="Tahoma" w:cs="Tahoma"/>
+          <w:highlight w:val="lightGray"/>
+        </w:rPr>
+        <w:t>của</w:t>
+      </w:r>
+      <w:proofErr w:type="spellEnd"/>
+      <w:r>
+        <w:rPr>
+          <w:rFonts w:ascii="Tahoma" w:hAnsi="Tahoma" w:cs="Tahoma"/>
+          <w:highlight w:val="lightGray"/>
+        </w:rPr>
+        <w:t xml:space="preserve"> </w:t>
+      </w:r>
+      <w:proofErr w:type="spellStart"/>
+      <w:r>
+        <w:rPr>
+          <w:rFonts w:ascii="Tahoma" w:hAnsi="Tahoma" w:cs="Tahoma"/>
+          <w:highlight w:val="lightGray"/>
+        </w:rPr>
+        <w:t>tôi</w:t>
+      </w:r>
+      <w:proofErr w:type="spellEnd"/>
+      <w:r>
+        <w:rPr>
+          <w:rFonts w:ascii="Tahoma" w:hAnsi="Tahoma" w:cs="Tahoma"/>
+          <w:highlight w:val="lightGray"/>
+        </w:rPr>
+        <w:t xml:space="preserve"> </w:t>
+      </w:r>
+      <w:proofErr w:type="spellStart"/>
+      <w:r>
+        <w:rPr>
+          <w:rFonts w:ascii="Tahoma" w:hAnsi="Tahoma" w:cs="Tahoma"/>
+          <w:highlight w:val="lightGray"/>
+        </w:rPr>
+        <w:t>và</w:t>
+      </w:r>
+      <w:proofErr w:type="spellEnd"/>
+      <w:r>
+        <w:rPr>
+          <w:rFonts w:ascii="Tahoma" w:hAnsi="Tahoma" w:cs="Tahoma"/>
+          <w:highlight w:val="lightGray"/>
+        </w:rPr>
+        <w:t xml:space="preserve"> tin </w:t>
+      </w:r>
+      <w:proofErr w:type="spellStart"/>
+      <w:r>
+        <w:rPr>
+          <w:rFonts w:ascii="Tahoma" w:hAnsi="Tahoma" w:cs="Tahoma"/>
+          <w:highlight w:val="lightGray"/>
+        </w:rPr>
+        <w:t>tức</w:t>
+      </w:r>
+      <w:proofErr w:type="spellEnd"/>
+      <w:r>
+        <w:rPr>
+          <w:rFonts w:ascii="Tahoma" w:hAnsi="Tahoma" w:cs="Tahoma"/>
+          <w:highlight w:val="lightGray"/>
+        </w:rPr>
+        <w:t xml:space="preserve"> </w:t>
+      </w:r>
+      <w:proofErr w:type="spellStart"/>
+      <w:r>
+        <w:rPr>
+          <w:rFonts w:ascii="Tahoma" w:hAnsi="Tahoma" w:cs="Tahoma"/>
+          <w:highlight w:val="lightGray"/>
+        </w:rPr>
+        <w:t>theo</w:t>
+      </w:r>
+      <w:proofErr w:type="spellEnd"/>
+      <w:r>
+        <w:rPr>
+          <w:rFonts w:ascii="Tahoma" w:hAnsi="Tahoma" w:cs="Tahoma"/>
+          <w:highlight w:val="lightGray"/>
+        </w:rPr>
+        <w:t xml:space="preserve"> </w:t>
+      </w:r>
+      <w:proofErr w:type="spellStart"/>
+      <w:r>
+        <w:rPr>
+          <w:rFonts w:ascii="Tahoma" w:hAnsi="Tahoma" w:cs="Tahoma"/>
+          <w:highlight w:val="lightGray"/>
+        </w:rPr>
+        <w:t>phạm</w:t>
+      </w:r>
+      <w:proofErr w:type="spellEnd"/>
+      <w:r>
+        <w:rPr>
+          <w:rFonts w:ascii="Tahoma" w:hAnsi="Tahoma" w:cs="Tahoma"/>
+          <w:highlight w:val="lightGray"/>
+        </w:rPr>
+        <w:t xml:space="preserve"> vi</w:t>
       </w:r>
     </w:p>
     <w:p>
@@ -119,14 +1075,130 @@
         </w:numPr>
         <w:rPr>
           <w:rFonts w:ascii="Tahoma" w:hAnsi="Tahoma" w:cs="Tahoma"/>
-        </w:rPr>
-      </w:pPr>
-      <w:r>
-        <w:rPr>
-          <w:rFonts w:ascii="Tahoma" w:hAnsi="Tahoma" w:cs="Tahoma"/>
-        </w:rPr>
-        <w:t>User phụ huynh -&gt; Hiển thị tin tức theo phạm vi</w:t>
-      </w:r>
+          <w:highlight w:val="lightGray"/>
+        </w:rPr>
+      </w:pPr>
+      <w:r>
+        <w:rPr>
+          <w:rFonts w:ascii="Tahoma" w:hAnsi="Tahoma" w:cs="Tahoma"/>
+          <w:highlight w:val="lightGray"/>
+        </w:rPr>
+        <w:t xml:space="preserve">User </w:t>
+      </w:r>
+      <w:proofErr w:type="spellStart"/>
+      <w:r>
+        <w:rPr>
+          <w:rFonts w:ascii="Tahoma" w:hAnsi="Tahoma" w:cs="Tahoma"/>
+          <w:highlight w:val="lightGray"/>
+        </w:rPr>
+        <w:t>phụ</w:t>
+      </w:r>
+      <w:proofErr w:type="spellEnd"/>
+      <w:r>
+        <w:rPr>
+          <w:rFonts w:ascii="Tahoma" w:hAnsi="Tahoma" w:cs="Tahoma"/>
+          <w:highlight w:val="lightGray"/>
+        </w:rPr>
+        <w:t xml:space="preserve"> </w:t>
+      </w:r>
+      <w:proofErr w:type="spellStart"/>
+      <w:r>
+        <w:rPr>
+          <w:rFonts w:ascii="Tahoma" w:hAnsi="Tahoma" w:cs="Tahoma"/>
+          <w:highlight w:val="lightGray"/>
+        </w:rPr>
+        <w:t>huynh</w:t>
+      </w:r>
+      <w:proofErr w:type="spellEnd"/>
+      <w:r>
+        <w:rPr>
+          <w:rFonts w:ascii="Tahoma" w:hAnsi="Tahoma" w:cs="Tahoma"/>
+          <w:highlight w:val="lightGray"/>
+        </w:rPr>
+        <w:t xml:space="preserve"> -&gt; </w:t>
+      </w:r>
+      <w:proofErr w:type="spellStart"/>
+      <w:r>
+        <w:rPr>
+          <w:rFonts w:ascii="Tahoma" w:hAnsi="Tahoma" w:cs="Tahoma"/>
+          <w:highlight w:val="lightGray"/>
+        </w:rPr>
+        <w:t>Hiển</w:t>
+      </w:r>
+      <w:proofErr w:type="spellEnd"/>
+      <w:r>
+        <w:rPr>
+          <w:rFonts w:ascii="Tahoma" w:hAnsi="Tahoma" w:cs="Tahoma"/>
+          <w:highlight w:val="lightGray"/>
+        </w:rPr>
+        <w:t xml:space="preserve"> </w:t>
+      </w:r>
+      <w:proofErr w:type="spellStart"/>
+      <w:r>
+        <w:rPr>
+          <w:rFonts w:ascii="Tahoma" w:hAnsi="Tahoma" w:cs="Tahoma"/>
+          <w:highlight w:val="lightGray"/>
+        </w:rPr>
+        <w:t>thị</w:t>
+      </w:r>
+      <w:proofErr w:type="spellEnd"/>
+      <w:r>
+        <w:rPr>
+          <w:rFonts w:ascii="Tahoma" w:hAnsi="Tahoma" w:cs="Tahoma"/>
+          <w:highlight w:val="lightGray"/>
+        </w:rPr>
+        <w:t xml:space="preserve"> tin </w:t>
+      </w:r>
+      <w:proofErr w:type="spellStart"/>
+      <w:r>
+        <w:rPr>
+          <w:rFonts w:ascii="Tahoma" w:hAnsi="Tahoma" w:cs="Tahoma"/>
+          <w:highlight w:val="lightGray"/>
+        </w:rPr>
+        <w:t>tức</w:t>
+      </w:r>
+      <w:proofErr w:type="spellEnd"/>
+      <w:r>
+        <w:rPr>
+          <w:rFonts w:ascii="Tahoma" w:hAnsi="Tahoma" w:cs="Tahoma"/>
+          <w:highlight w:val="lightGray"/>
+        </w:rPr>
+        <w:t xml:space="preserve"> </w:t>
+      </w:r>
+      <w:proofErr w:type="spellStart"/>
+      <w:r>
+        <w:rPr>
+          <w:rFonts w:ascii="Tahoma" w:hAnsi="Tahoma" w:cs="Tahoma"/>
+          <w:highlight w:val="lightGray"/>
+        </w:rPr>
+        <w:t>theo</w:t>
+      </w:r>
+      <w:proofErr w:type="spellEnd"/>
+      <w:r>
+        <w:rPr>
+          <w:rFonts w:ascii="Tahoma" w:hAnsi="Tahoma" w:cs="Tahoma"/>
+          <w:highlight w:val="lightGray"/>
+        </w:rPr>
+        <w:t xml:space="preserve"> </w:t>
+      </w:r>
+      <w:proofErr w:type="spellStart"/>
+      <w:r>
+        <w:rPr>
+          <w:rFonts w:ascii="Tahoma" w:hAnsi="Tahoma" w:cs="Tahoma"/>
+          <w:highlight w:val="lightGray"/>
+        </w:rPr>
+        <w:t>phạm</w:t>
+      </w:r>
+      <w:proofErr w:type="spellEnd"/>
+      <w:r>
+        <w:rPr>
+          <w:rFonts w:ascii="Tahoma" w:hAnsi="Tahoma" w:cs="Tahoma"/>
+          <w:highlight w:val="lightGray"/>
+        </w:rPr>
+        <w:t xml:space="preserve"> vi</w:t>
+      </w:r>
+      <w:bookmarkStart w:id="0" w:name="_GoBack"/>
+      <w:bookmarkEnd w:id="0"/>
     </w:p>
     <w:p>
       <w:pPr>
@@ -139,18 +1211,210 @@
           <w:rFonts w:ascii="Tahoma" w:hAnsi="Tahoma" w:cs="Tahoma"/>
         </w:rPr>
       </w:pPr>
-      <w:r>
-        <w:rPr>
-          <w:rFonts w:ascii="Tahoma" w:hAnsi="Tahoma" w:cs="Tahoma"/>
-        </w:rPr>
-        <w:t xml:space="preserve">Lấy danh sách quân số theo lớp chưa </w:t>
-      </w:r>
-      <w:r>
-        <w:rPr>
-          <w:rFonts w:ascii="Tahoma" w:hAnsi="Tahoma" w:cs="Tahoma"/>
-        </w:rPr>
-        <w:t>chặn quyền xem cho các trường khác</w:t>
-      </w:r>
+      <w:proofErr w:type="spellStart"/>
+      <w:r>
+        <w:rPr>
+          <w:rFonts w:ascii="Tahoma" w:hAnsi="Tahoma" w:cs="Tahoma"/>
+        </w:rPr>
+        <w:t>Lấy</w:t>
+      </w:r>
+      <w:proofErr w:type="spellEnd"/>
+      <w:r>
+        <w:rPr>
+          <w:rFonts w:ascii="Tahoma" w:hAnsi="Tahoma" w:cs="Tahoma"/>
+        </w:rPr>
+        <w:t xml:space="preserve"> </w:t>
+      </w:r>
+      <w:proofErr w:type="spellStart"/>
+      <w:r>
+        <w:rPr>
+          <w:rFonts w:ascii="Tahoma" w:hAnsi="Tahoma" w:cs="Tahoma"/>
+        </w:rPr>
+        <w:t>danh</w:t>
+      </w:r>
+      <w:proofErr w:type="spellEnd"/>
+      <w:r>
+        <w:rPr>
+          <w:rFonts w:ascii="Tahoma" w:hAnsi="Tahoma" w:cs="Tahoma"/>
+        </w:rPr>
+        <w:t xml:space="preserve"> </w:t>
+      </w:r>
+      <w:proofErr w:type="spellStart"/>
+      <w:r>
+        <w:rPr>
+          <w:rFonts w:ascii="Tahoma" w:hAnsi="Tahoma" w:cs="Tahoma"/>
+        </w:rPr>
+        <w:t>sách</w:t>
+      </w:r>
+      <w:proofErr w:type="spellEnd"/>
+      <w:r>
+        <w:rPr>
+          <w:rFonts w:ascii="Tahoma" w:hAnsi="Tahoma" w:cs="Tahoma"/>
+        </w:rPr>
+        <w:t xml:space="preserve"> </w:t>
+      </w:r>
+      <w:proofErr w:type="spellStart"/>
+      <w:r>
+        <w:rPr>
+          <w:rFonts w:ascii="Tahoma" w:hAnsi="Tahoma" w:cs="Tahoma"/>
+        </w:rPr>
+        <w:t>quân</w:t>
+      </w:r>
+      <w:proofErr w:type="spellEnd"/>
+      <w:r>
+        <w:rPr>
+          <w:rFonts w:ascii="Tahoma" w:hAnsi="Tahoma" w:cs="Tahoma"/>
+        </w:rPr>
+        <w:t xml:space="preserve"> </w:t>
+      </w:r>
+      <w:proofErr w:type="spellStart"/>
+      <w:r>
+        <w:rPr>
+          <w:rFonts w:ascii="Tahoma" w:hAnsi="Tahoma" w:cs="Tahoma"/>
+        </w:rPr>
+        <w:t>số</w:t>
+      </w:r>
+      <w:proofErr w:type="spellEnd"/>
+      <w:r>
+        <w:rPr>
+          <w:rFonts w:ascii="Tahoma" w:hAnsi="Tahoma" w:cs="Tahoma"/>
+        </w:rPr>
+        <w:t xml:space="preserve"> </w:t>
+      </w:r>
+      <w:proofErr w:type="spellStart"/>
+      <w:r>
+        <w:rPr>
+          <w:rFonts w:ascii="Tahoma" w:hAnsi="Tahoma" w:cs="Tahoma"/>
+        </w:rPr>
+        <w:t>theo</w:t>
+      </w:r>
+      <w:proofErr w:type="spellEnd"/>
+      <w:r>
+        <w:rPr>
+          <w:rFonts w:ascii="Tahoma" w:hAnsi="Tahoma" w:cs="Tahoma"/>
+        </w:rPr>
+        <w:t xml:space="preserve"> </w:t>
+      </w:r>
+      <w:proofErr w:type="spellStart"/>
+      <w:r>
+        <w:rPr>
+          <w:rFonts w:ascii="Tahoma" w:hAnsi="Tahoma" w:cs="Tahoma"/>
+        </w:rPr>
+        <w:t>lớp</w:t>
+      </w:r>
+      <w:proofErr w:type="spellEnd"/>
+      <w:r>
+        <w:rPr>
+          <w:rFonts w:ascii="Tahoma" w:hAnsi="Tahoma" w:cs="Tahoma"/>
+        </w:rPr>
+        <w:t xml:space="preserve"> </w:t>
+      </w:r>
+      <w:proofErr w:type="spellStart"/>
+      <w:r>
+        <w:rPr>
+          <w:rFonts w:ascii="Tahoma" w:hAnsi="Tahoma" w:cs="Tahoma"/>
+        </w:rPr>
+        <w:t>chưa</w:t>
+      </w:r>
+      <w:proofErr w:type="spellEnd"/>
+      <w:r>
+        <w:rPr>
+          <w:rFonts w:ascii="Tahoma" w:hAnsi="Tahoma" w:cs="Tahoma"/>
+        </w:rPr>
+        <w:t xml:space="preserve"> </w:t>
+      </w:r>
+      <w:proofErr w:type="spellStart"/>
+      <w:r>
+        <w:rPr>
+          <w:rFonts w:ascii="Tahoma" w:hAnsi="Tahoma" w:cs="Tahoma"/>
+        </w:rPr>
+        <w:t>chặn</w:t>
+      </w:r>
+      <w:proofErr w:type="spellEnd"/>
+      <w:r>
+        <w:rPr>
+          <w:rFonts w:ascii="Tahoma" w:hAnsi="Tahoma" w:cs="Tahoma"/>
+        </w:rPr>
+        <w:t xml:space="preserve"> </w:t>
+      </w:r>
+      <w:proofErr w:type="spellStart"/>
+      <w:r>
+        <w:rPr>
+          <w:rFonts w:ascii="Tahoma" w:hAnsi="Tahoma" w:cs="Tahoma"/>
+        </w:rPr>
+        <w:t>quyền</w:t>
+      </w:r>
+      <w:proofErr w:type="spellEnd"/>
+      <w:r>
+        <w:rPr>
+          <w:rFonts w:ascii="Tahoma" w:hAnsi="Tahoma" w:cs="Tahoma"/>
+        </w:rPr>
+        <w:t xml:space="preserve"> </w:t>
+      </w:r>
+      <w:proofErr w:type="spellStart"/>
+      <w:r>
+        <w:rPr>
+          <w:rFonts w:ascii="Tahoma" w:hAnsi="Tahoma" w:cs="Tahoma"/>
+        </w:rPr>
+        <w:t>xem</w:t>
+      </w:r>
+      <w:proofErr w:type="spellEnd"/>
+      <w:r>
+        <w:rPr>
+          <w:rFonts w:ascii="Tahoma" w:hAnsi="Tahoma" w:cs="Tahoma"/>
+        </w:rPr>
+        <w:t xml:space="preserve"> </w:t>
+      </w:r>
+      <w:proofErr w:type="spellStart"/>
+      <w:r>
+        <w:rPr>
+          <w:rFonts w:ascii="Tahoma" w:hAnsi="Tahoma" w:cs="Tahoma"/>
+        </w:rPr>
+        <w:t>cho</w:t>
+      </w:r>
+      <w:proofErr w:type="spellEnd"/>
+      <w:r>
+        <w:rPr>
+          <w:rFonts w:ascii="Tahoma" w:hAnsi="Tahoma" w:cs="Tahoma"/>
+        </w:rPr>
+        <w:t xml:space="preserve"> </w:t>
+      </w:r>
+      <w:proofErr w:type="spellStart"/>
+      <w:r>
+        <w:rPr>
+          <w:rFonts w:ascii="Tahoma" w:hAnsi="Tahoma" w:cs="Tahoma"/>
+        </w:rPr>
+        <w:t>các</w:t>
+      </w:r>
+      <w:proofErr w:type="spellEnd"/>
+      <w:r>
+        <w:rPr>
+          <w:rFonts w:ascii="Tahoma" w:hAnsi="Tahoma" w:cs="Tahoma"/>
+        </w:rPr>
+        <w:t xml:space="preserve"> </w:t>
+      </w:r>
+      <w:proofErr w:type="spellStart"/>
+      <w:r>
+        <w:rPr>
+          <w:rFonts w:ascii="Tahoma" w:hAnsi="Tahoma" w:cs="Tahoma"/>
+        </w:rPr>
+        <w:t>trường</w:t>
+      </w:r>
+      <w:proofErr w:type="spellEnd"/>
+      <w:r>
+        <w:rPr>
+          <w:rFonts w:ascii="Tahoma" w:hAnsi="Tahoma" w:cs="Tahoma"/>
+        </w:rPr>
+        <w:t xml:space="preserve"> </w:t>
+      </w:r>
+      <w:proofErr w:type="spellStart"/>
+      <w:r>
+        <w:rPr>
+          <w:rFonts w:ascii="Tahoma" w:hAnsi="Tahoma" w:cs="Tahoma"/>
+        </w:rPr>
+        <w:t>khác</w:t>
+      </w:r>
+      <w:proofErr w:type="spellEnd"/>
     </w:p>
     <w:p>
       <w:pPr>
@@ -163,24 +1427,182 @@
           <w:rFonts w:ascii="Tahoma" w:hAnsi="Tahoma" w:cs="Tahoma"/>
         </w:rPr>
       </w:pPr>
+      <w:proofErr w:type="spellStart"/>
       <w:r>
         <w:rPr>
           <w:rFonts w:ascii="Tahoma" w:hAnsi="Tahoma" w:cs="Tahoma"/>
         </w:rPr>
         <w:t>Xem</w:t>
       </w:r>
-      <w:r>
-        <w:rPr>
-          <w:rFonts w:ascii="Tahoma" w:hAnsi="Tahoma" w:cs="Tahoma"/>
-        </w:rPr>
-        <w:t xml:space="preserve"> hoạt động học sinh chưa </w:t>
-      </w:r>
-      <w:r>
-        <w:rPr>
-          <w:rFonts w:ascii="Tahoma" w:hAnsi="Tahoma" w:cs="Tahoma"/>
-        </w:rPr>
-        <w:t>chặn quyền xem cho các trường khác</w:t>
-      </w:r>
+      <w:proofErr w:type="spellEnd"/>
+      <w:r>
+        <w:rPr>
+          <w:rFonts w:ascii="Tahoma" w:hAnsi="Tahoma" w:cs="Tahoma"/>
+        </w:rPr>
+        <w:t xml:space="preserve"> </w:t>
+      </w:r>
+      <w:proofErr w:type="spellStart"/>
+      <w:r>
+        <w:rPr>
+          <w:rFonts w:ascii="Tahoma" w:hAnsi="Tahoma" w:cs="Tahoma"/>
+        </w:rPr>
+        <w:t>hoạt</w:t>
+      </w:r>
+      <w:proofErr w:type="spellEnd"/>
+      <w:r>
+        <w:rPr>
+          <w:rFonts w:ascii="Tahoma" w:hAnsi="Tahoma" w:cs="Tahoma"/>
+        </w:rPr>
+        <w:t xml:space="preserve"> </w:t>
+      </w:r>
+      <w:proofErr w:type="spellStart"/>
+      <w:r>
+        <w:rPr>
+          <w:rFonts w:ascii="Tahoma" w:hAnsi="Tahoma" w:cs="Tahoma"/>
+        </w:rPr>
+        <w:t>động</w:t>
+      </w:r>
+      <w:proofErr w:type="spellEnd"/>
+      <w:r>
+        <w:rPr>
+          <w:rFonts w:ascii="Tahoma" w:hAnsi="Tahoma" w:cs="Tahoma"/>
+        </w:rPr>
+        <w:t xml:space="preserve"> </w:t>
+      </w:r>
+      <w:proofErr w:type="spellStart"/>
+      <w:r>
+        <w:rPr>
+          <w:rFonts w:ascii="Tahoma" w:hAnsi="Tahoma" w:cs="Tahoma"/>
+        </w:rPr>
+        <w:t>học</w:t>
+      </w:r>
+      <w:proofErr w:type="spellEnd"/>
+      <w:r>
+        <w:rPr>
+          <w:rFonts w:ascii="Tahoma" w:hAnsi="Tahoma" w:cs="Tahoma"/>
+        </w:rPr>
+        <w:t xml:space="preserve"> </w:t>
+      </w:r>
+      <w:proofErr w:type="spellStart"/>
+      <w:r>
+        <w:rPr>
+          <w:rFonts w:ascii="Tahoma" w:hAnsi="Tahoma" w:cs="Tahoma"/>
+        </w:rPr>
+        <w:t>sinh</w:t>
+      </w:r>
+      <w:proofErr w:type="spellEnd"/>
+      <w:r>
+        <w:rPr>
+          <w:rFonts w:ascii="Tahoma" w:hAnsi="Tahoma" w:cs="Tahoma"/>
+        </w:rPr>
+        <w:t xml:space="preserve"> </w:t>
+      </w:r>
+      <w:proofErr w:type="spellStart"/>
+      <w:r>
+        <w:rPr>
+          <w:rFonts w:ascii="Tahoma" w:hAnsi="Tahoma" w:cs="Tahoma"/>
+        </w:rPr>
+        <w:t>chưa</w:t>
+      </w:r>
+      <w:proofErr w:type="spellEnd"/>
+      <w:r>
+        <w:rPr>
+          <w:rFonts w:ascii="Tahoma" w:hAnsi="Tahoma" w:cs="Tahoma"/>
+        </w:rPr>
+        <w:t xml:space="preserve"> </w:t>
+      </w:r>
+      <w:proofErr w:type="spellStart"/>
+      <w:r>
+        <w:rPr>
+          <w:rFonts w:ascii="Tahoma" w:hAnsi="Tahoma" w:cs="Tahoma"/>
+        </w:rPr>
+        <w:t>chặn</w:t>
+      </w:r>
+      <w:proofErr w:type="spellEnd"/>
+      <w:r>
+        <w:rPr>
+          <w:rFonts w:ascii="Tahoma" w:hAnsi="Tahoma" w:cs="Tahoma"/>
+        </w:rPr>
+        <w:t xml:space="preserve"> </w:t>
+      </w:r>
+      <w:proofErr w:type="spellStart"/>
+      <w:r>
+        <w:rPr>
+          <w:rFonts w:ascii="Tahoma" w:hAnsi="Tahoma" w:cs="Tahoma"/>
+        </w:rPr>
+        <w:t>quyền</w:t>
+      </w:r>
+      <w:proofErr w:type="spellEnd"/>
+      <w:r>
+        <w:rPr>
+          <w:rFonts w:ascii="Tahoma" w:hAnsi="Tahoma" w:cs="Tahoma"/>
+        </w:rPr>
+        <w:t xml:space="preserve"> </w:t>
+      </w:r>
+      <w:proofErr w:type="spellStart"/>
+      <w:r>
+        <w:rPr>
+          <w:rFonts w:ascii="Tahoma" w:hAnsi="Tahoma" w:cs="Tahoma"/>
+        </w:rPr>
+        <w:t>xem</w:t>
+      </w:r>
+      <w:proofErr w:type="spellEnd"/>
+      <w:r>
+        <w:rPr>
+          <w:rFonts w:ascii="Tahoma" w:hAnsi="Tahoma" w:cs="Tahoma"/>
+        </w:rPr>
+        <w:t xml:space="preserve"> </w:t>
+      </w:r>
+      <w:proofErr w:type="spellStart"/>
+      <w:r>
+        <w:rPr>
+          <w:rFonts w:ascii="Tahoma" w:hAnsi="Tahoma" w:cs="Tahoma"/>
+        </w:rPr>
+        <w:t>cho</w:t>
+      </w:r>
+      <w:proofErr w:type="spellEnd"/>
+      <w:r>
+        <w:rPr>
+          <w:rFonts w:ascii="Tahoma" w:hAnsi="Tahoma" w:cs="Tahoma"/>
+        </w:rPr>
+        <w:t xml:space="preserve"> </w:t>
+      </w:r>
+      <w:proofErr w:type="spellStart"/>
+      <w:r>
+        <w:rPr>
+          <w:rFonts w:ascii="Tahoma" w:hAnsi="Tahoma" w:cs="Tahoma"/>
+        </w:rPr>
+        <w:t>các</w:t>
+      </w:r>
+      <w:proofErr w:type="spellEnd"/>
+      <w:r>
+        <w:rPr>
+          <w:rFonts w:ascii="Tahoma" w:hAnsi="Tahoma" w:cs="Tahoma"/>
+        </w:rPr>
+        <w:t xml:space="preserve"> </w:t>
+      </w:r>
+      <w:proofErr w:type="spellStart"/>
+      <w:r>
+        <w:rPr>
+          <w:rFonts w:ascii="Tahoma" w:hAnsi="Tahoma" w:cs="Tahoma"/>
+        </w:rPr>
+        <w:t>trường</w:t>
+      </w:r>
+      <w:proofErr w:type="spellEnd"/>
+      <w:r>
+        <w:rPr>
+          <w:rFonts w:ascii="Tahoma" w:hAnsi="Tahoma" w:cs="Tahoma"/>
+        </w:rPr>
+        <w:t xml:space="preserve"> </w:t>
+      </w:r>
+      <w:proofErr w:type="spellStart"/>
+      <w:r>
+        <w:rPr>
+          <w:rFonts w:ascii="Tahoma" w:hAnsi="Tahoma" w:cs="Tahoma"/>
+        </w:rPr>
+        <w:t>khác</w:t>
+      </w:r>
+      <w:proofErr w:type="spellEnd"/>
     </w:p>
     <w:p>
       <w:pPr>
@@ -193,12 +1615,238 @@
           <w:rFonts w:ascii="Tahoma" w:hAnsi="Tahoma" w:cs="Tahoma"/>
         </w:rPr>
       </w:pPr>
-      <w:r>
-        <w:rPr>
-          <w:rFonts w:ascii="Tahoma" w:hAnsi="Tahoma" w:cs="Tahoma"/>
-        </w:rPr>
-        <w:t>Cập nhật và danh sách chương trình thông báo chưa gán quyền cho hiệu trưởng xem hết</w:t>
-      </w:r>
+      <w:proofErr w:type="spellStart"/>
+      <w:r>
+        <w:rPr>
+          <w:rFonts w:ascii="Tahoma" w:hAnsi="Tahoma" w:cs="Tahoma"/>
+        </w:rPr>
+        <w:t>Cập</w:t>
+      </w:r>
+      <w:proofErr w:type="spellEnd"/>
+      <w:r>
+        <w:rPr>
+          <w:rFonts w:ascii="Tahoma" w:hAnsi="Tahoma" w:cs="Tahoma"/>
+        </w:rPr>
+        <w:t xml:space="preserve"> </w:t>
+      </w:r>
+      <w:proofErr w:type="spellStart"/>
+      <w:r>
+        <w:rPr>
+          <w:rFonts w:ascii="Tahoma" w:hAnsi="Tahoma" w:cs="Tahoma"/>
+        </w:rPr>
+        <w:t>nhật</w:t>
+      </w:r>
+      <w:proofErr w:type="spellEnd"/>
+      <w:r>
+        <w:rPr>
+          <w:rFonts w:ascii="Tahoma" w:hAnsi="Tahoma" w:cs="Tahoma"/>
+        </w:rPr>
+        <w:t xml:space="preserve"> </w:t>
+      </w:r>
+      <w:proofErr w:type="spellStart"/>
+      <w:r>
+        <w:rPr>
+          <w:rFonts w:ascii="Tahoma" w:hAnsi="Tahoma" w:cs="Tahoma"/>
+        </w:rPr>
+        <w:t>và</w:t>
+      </w:r>
+      <w:proofErr w:type="spellEnd"/>
+      <w:r>
+        <w:rPr>
+          <w:rFonts w:ascii="Tahoma" w:hAnsi="Tahoma" w:cs="Tahoma"/>
+        </w:rPr>
+        <w:t xml:space="preserve"> </w:t>
+      </w:r>
+      <w:proofErr w:type="spellStart"/>
+      <w:r>
+        <w:rPr>
+          <w:rFonts w:ascii="Tahoma" w:hAnsi="Tahoma" w:cs="Tahoma"/>
+        </w:rPr>
+        <w:t>danh</w:t>
+      </w:r>
+      <w:proofErr w:type="spellEnd"/>
+      <w:r>
+        <w:rPr>
+          <w:rFonts w:ascii="Tahoma" w:hAnsi="Tahoma" w:cs="Tahoma"/>
+        </w:rPr>
+        <w:t xml:space="preserve"> </w:t>
+      </w:r>
+      <w:proofErr w:type="spellStart"/>
+      <w:r>
+        <w:rPr>
+          <w:rFonts w:ascii="Tahoma" w:hAnsi="Tahoma" w:cs="Tahoma"/>
+        </w:rPr>
+        <w:t>sách</w:t>
+      </w:r>
+      <w:proofErr w:type="spellEnd"/>
+      <w:r>
+        <w:rPr>
+          <w:rFonts w:ascii="Tahoma" w:hAnsi="Tahoma" w:cs="Tahoma"/>
+        </w:rPr>
+        <w:t xml:space="preserve"> </w:t>
+      </w:r>
+      <w:proofErr w:type="spellStart"/>
+      <w:r>
+        <w:rPr>
+          <w:rFonts w:ascii="Tahoma" w:hAnsi="Tahoma" w:cs="Tahoma"/>
+        </w:rPr>
+        <w:t>chương</w:t>
+      </w:r>
+      <w:proofErr w:type="spellEnd"/>
+      <w:r>
+        <w:rPr>
+          <w:rFonts w:ascii="Tahoma" w:hAnsi="Tahoma" w:cs="Tahoma"/>
+        </w:rPr>
+        <w:t xml:space="preserve"> </w:t>
+      </w:r>
+      <w:proofErr w:type="spellStart"/>
+      <w:r>
+        <w:rPr>
+          <w:rFonts w:ascii="Tahoma" w:hAnsi="Tahoma" w:cs="Tahoma"/>
+        </w:rPr>
+        <w:t>trình</w:t>
+      </w:r>
+      <w:proofErr w:type="spellEnd"/>
+      <w:r>
+        <w:rPr>
+          <w:rFonts w:ascii="Tahoma" w:hAnsi="Tahoma" w:cs="Tahoma"/>
+        </w:rPr>
+        <w:t xml:space="preserve"> </w:t>
+      </w:r>
+      <w:proofErr w:type="spellStart"/>
+      <w:r>
+        <w:rPr>
+          <w:rFonts w:ascii="Tahoma" w:hAnsi="Tahoma" w:cs="Tahoma"/>
+        </w:rPr>
+        <w:t>thông</w:t>
+      </w:r>
+      <w:proofErr w:type="spellEnd"/>
+      <w:r>
+        <w:rPr>
+          <w:rFonts w:ascii="Tahoma" w:hAnsi="Tahoma" w:cs="Tahoma"/>
+        </w:rPr>
+        <w:t xml:space="preserve"> </w:t>
+      </w:r>
+      <w:proofErr w:type="spellStart"/>
+      <w:r>
+        <w:rPr>
+          <w:rFonts w:ascii="Tahoma" w:hAnsi="Tahoma" w:cs="Tahoma"/>
+        </w:rPr>
+        <w:t>báo</w:t>
+      </w:r>
+      <w:proofErr w:type="spellEnd"/>
+      <w:r>
+        <w:rPr>
+          <w:rFonts w:ascii="Tahoma" w:hAnsi="Tahoma" w:cs="Tahoma"/>
+        </w:rPr>
+        <w:t xml:space="preserve"> </w:t>
+      </w:r>
+      <w:proofErr w:type="spellStart"/>
+      <w:r>
+        <w:rPr>
+          <w:rFonts w:ascii="Tahoma" w:hAnsi="Tahoma" w:cs="Tahoma"/>
+        </w:rPr>
+        <w:t>chưa</w:t>
+      </w:r>
+      <w:proofErr w:type="spellEnd"/>
+      <w:r>
+        <w:rPr>
+          <w:rFonts w:ascii="Tahoma" w:hAnsi="Tahoma" w:cs="Tahoma"/>
+        </w:rPr>
+        <w:t xml:space="preserve"> </w:t>
+      </w:r>
+      <w:proofErr w:type="spellStart"/>
+      <w:r>
+        <w:rPr>
+          <w:rFonts w:ascii="Tahoma" w:hAnsi="Tahoma" w:cs="Tahoma"/>
+        </w:rPr>
+        <w:t>gán</w:t>
+      </w:r>
+      <w:proofErr w:type="spellEnd"/>
+      <w:r>
+        <w:rPr>
+          <w:rFonts w:ascii="Tahoma" w:hAnsi="Tahoma" w:cs="Tahoma"/>
+        </w:rPr>
+        <w:t xml:space="preserve"> </w:t>
+      </w:r>
+      <w:proofErr w:type="spellStart"/>
+      <w:r>
+        <w:rPr>
+          <w:rFonts w:ascii="Tahoma" w:hAnsi="Tahoma" w:cs="Tahoma"/>
+        </w:rPr>
+        <w:t>quyền</w:t>
+      </w:r>
+      <w:proofErr w:type="spellEnd"/>
+      <w:r>
+        <w:rPr>
+          <w:rFonts w:ascii="Tahoma" w:hAnsi="Tahoma" w:cs="Tahoma"/>
+        </w:rPr>
+        <w:t xml:space="preserve"> </w:t>
+      </w:r>
+      <w:proofErr w:type="spellStart"/>
+      <w:r>
+        <w:rPr>
+          <w:rFonts w:ascii="Tahoma" w:hAnsi="Tahoma" w:cs="Tahoma"/>
+        </w:rPr>
+        <w:t>cho</w:t>
+      </w:r>
+      <w:proofErr w:type="spellEnd"/>
+      <w:r>
+        <w:rPr>
+          <w:rFonts w:ascii="Tahoma" w:hAnsi="Tahoma" w:cs="Tahoma"/>
+        </w:rPr>
+        <w:t xml:space="preserve"> </w:t>
+      </w:r>
+      <w:proofErr w:type="spellStart"/>
+      <w:r>
+        <w:rPr>
+          <w:rFonts w:ascii="Tahoma" w:hAnsi="Tahoma" w:cs="Tahoma"/>
+        </w:rPr>
+        <w:t>hiệu</w:t>
+      </w:r>
+      <w:proofErr w:type="spellEnd"/>
+      <w:r>
+        <w:rPr>
+          <w:rFonts w:ascii="Tahoma" w:hAnsi="Tahoma" w:cs="Tahoma"/>
+        </w:rPr>
+        <w:t xml:space="preserve"> </w:t>
+      </w:r>
+      <w:proofErr w:type="spellStart"/>
+      <w:r>
+        <w:rPr>
+          <w:rFonts w:ascii="Tahoma" w:hAnsi="Tahoma" w:cs="Tahoma"/>
+        </w:rPr>
+        <w:t>trưởng</w:t>
+      </w:r>
+      <w:proofErr w:type="spellEnd"/>
+      <w:r>
+        <w:rPr>
+          <w:rFonts w:ascii="Tahoma" w:hAnsi="Tahoma" w:cs="Tahoma"/>
+        </w:rPr>
+        <w:t xml:space="preserve"> </w:t>
+      </w:r>
+      <w:proofErr w:type="spellStart"/>
+      <w:r>
+        <w:rPr>
+          <w:rFonts w:ascii="Tahoma" w:hAnsi="Tahoma" w:cs="Tahoma"/>
+        </w:rPr>
+        <w:t>xem</w:t>
+      </w:r>
+      <w:proofErr w:type="spellEnd"/>
+      <w:r>
+        <w:rPr>
+          <w:rFonts w:ascii="Tahoma" w:hAnsi="Tahoma" w:cs="Tahoma"/>
+        </w:rPr>
+        <w:t xml:space="preserve"> </w:t>
+      </w:r>
+      <w:proofErr w:type="spellStart"/>
+      <w:r>
+        <w:rPr>
+          <w:rFonts w:ascii="Tahoma" w:hAnsi="Tahoma" w:cs="Tahoma"/>
+        </w:rPr>
+        <w:t>hết</w:t>
+      </w:r>
+      <w:proofErr w:type="spellEnd"/>
       <w:r>
         <w:rPr>
           <w:rFonts w:ascii="Tahoma" w:hAnsi="Tahoma" w:cs="Tahoma"/>
@@ -217,14 +1865,224 @@
           <w:rFonts w:ascii="Tahoma" w:hAnsi="Tahoma" w:cs="Tahoma"/>
         </w:rPr>
       </w:pPr>
-      <w:r>
-        <w:rPr>
-          <w:rFonts w:ascii="Tahoma" w:hAnsi="Tahoma" w:cs="Tahoma"/>
-        </w:rPr>
-        <w:t>Xem tổng kết của học sinh chưa phân quyền cho hiệu trưởng, giáo viên, phụ huynh</w:t>
-      </w:r>
-      <w:bookmarkStart w:id="0" w:name="_GoBack"/>
-      <w:bookmarkEnd w:id="0"/>
+      <w:proofErr w:type="spellStart"/>
+      <w:r>
+        <w:rPr>
+          <w:rFonts w:ascii="Tahoma" w:hAnsi="Tahoma" w:cs="Tahoma"/>
+        </w:rPr>
+        <w:t>Xem</w:t>
+      </w:r>
+      <w:proofErr w:type="spellEnd"/>
+      <w:r>
+        <w:rPr>
+          <w:rFonts w:ascii="Tahoma" w:hAnsi="Tahoma" w:cs="Tahoma"/>
+        </w:rPr>
+        <w:t xml:space="preserve"> </w:t>
+      </w:r>
+      <w:proofErr w:type="spellStart"/>
+      <w:r>
+        <w:rPr>
+          <w:rFonts w:ascii="Tahoma" w:hAnsi="Tahoma" w:cs="Tahoma"/>
+        </w:rPr>
+        <w:t>tổng</w:t>
+      </w:r>
+      <w:proofErr w:type="spellEnd"/>
+      <w:r>
+        <w:rPr>
+          <w:rFonts w:ascii="Tahoma" w:hAnsi="Tahoma" w:cs="Tahoma"/>
+        </w:rPr>
+        <w:t xml:space="preserve"> </w:t>
+      </w:r>
+      <w:proofErr w:type="spellStart"/>
+      <w:r>
+        <w:rPr>
+          <w:rFonts w:ascii="Tahoma" w:hAnsi="Tahoma" w:cs="Tahoma"/>
+        </w:rPr>
+        <w:t>kết</w:t>
+      </w:r>
+      <w:proofErr w:type="spellEnd"/>
+      <w:r>
+        <w:rPr>
+          <w:rFonts w:ascii="Tahoma" w:hAnsi="Tahoma" w:cs="Tahoma"/>
+        </w:rPr>
+        <w:t xml:space="preserve"> </w:t>
+      </w:r>
+      <w:proofErr w:type="spellStart"/>
+      <w:r>
+        <w:rPr>
+          <w:rFonts w:ascii="Tahoma" w:hAnsi="Tahoma" w:cs="Tahoma"/>
+        </w:rPr>
+        <w:t>của</w:t>
+      </w:r>
+      <w:proofErr w:type="spellEnd"/>
+      <w:r>
+        <w:rPr>
+          <w:rFonts w:ascii="Tahoma" w:hAnsi="Tahoma" w:cs="Tahoma"/>
+        </w:rPr>
+        <w:t xml:space="preserve"> </w:t>
+      </w:r>
+      <w:proofErr w:type="spellStart"/>
+      <w:r>
+        <w:rPr>
+          <w:rFonts w:ascii="Tahoma" w:hAnsi="Tahoma" w:cs="Tahoma"/>
+        </w:rPr>
+        <w:t>học</w:t>
+      </w:r>
+      <w:proofErr w:type="spellEnd"/>
+      <w:r>
+        <w:rPr>
+          <w:rFonts w:ascii="Tahoma" w:hAnsi="Tahoma" w:cs="Tahoma"/>
+        </w:rPr>
+        <w:t xml:space="preserve"> </w:t>
+      </w:r>
+      <w:proofErr w:type="spellStart"/>
+      <w:r>
+        <w:rPr>
+          <w:rFonts w:ascii="Tahoma" w:hAnsi="Tahoma" w:cs="Tahoma"/>
+        </w:rPr>
+        <w:t>sinh</w:t>
+      </w:r>
+      <w:proofErr w:type="spellEnd"/>
+      <w:r>
+        <w:rPr>
+          <w:rFonts w:ascii="Tahoma" w:hAnsi="Tahoma" w:cs="Tahoma"/>
+        </w:rPr>
+        <w:t xml:space="preserve"> </w:t>
+      </w:r>
+      <w:proofErr w:type="spellStart"/>
+      <w:r>
+        <w:rPr>
+          <w:rFonts w:ascii="Tahoma" w:hAnsi="Tahoma" w:cs="Tahoma"/>
+        </w:rPr>
+        <w:t>chưa</w:t>
+      </w:r>
+      <w:proofErr w:type="spellEnd"/>
+      <w:r>
+        <w:rPr>
+          <w:rFonts w:ascii="Tahoma" w:hAnsi="Tahoma" w:cs="Tahoma"/>
+        </w:rPr>
+        <w:t xml:space="preserve"> </w:t>
+      </w:r>
+      <w:proofErr w:type="spellStart"/>
+      <w:r>
+        <w:rPr>
+          <w:rFonts w:ascii="Tahoma" w:hAnsi="Tahoma" w:cs="Tahoma"/>
+        </w:rPr>
+        <w:t>phân</w:t>
+      </w:r>
+      <w:proofErr w:type="spellEnd"/>
+      <w:r>
+        <w:rPr>
+          <w:rFonts w:ascii="Tahoma" w:hAnsi="Tahoma" w:cs="Tahoma"/>
+        </w:rPr>
+        <w:t xml:space="preserve"> </w:t>
+      </w:r>
+      <w:proofErr w:type="spellStart"/>
+      <w:r>
+        <w:rPr>
+          <w:rFonts w:ascii="Tahoma" w:hAnsi="Tahoma" w:cs="Tahoma"/>
+        </w:rPr>
+        <w:t>quyền</w:t>
+      </w:r>
+      <w:proofErr w:type="spellEnd"/>
+      <w:r>
+        <w:rPr>
+          <w:rFonts w:ascii="Tahoma" w:hAnsi="Tahoma" w:cs="Tahoma"/>
+        </w:rPr>
+        <w:t xml:space="preserve"> </w:t>
+      </w:r>
+      <w:proofErr w:type="spellStart"/>
+      <w:r>
+        <w:rPr>
+          <w:rFonts w:ascii="Tahoma" w:hAnsi="Tahoma" w:cs="Tahoma"/>
+        </w:rPr>
+        <w:t>cho</w:t>
+      </w:r>
+      <w:proofErr w:type="spellEnd"/>
+      <w:r>
+        <w:rPr>
+          <w:rFonts w:ascii="Tahoma" w:hAnsi="Tahoma" w:cs="Tahoma"/>
+        </w:rPr>
+        <w:t xml:space="preserve"> </w:t>
+      </w:r>
+      <w:proofErr w:type="spellStart"/>
+      <w:r>
+        <w:rPr>
+          <w:rFonts w:ascii="Tahoma" w:hAnsi="Tahoma" w:cs="Tahoma"/>
+        </w:rPr>
+        <w:t>hiệu</w:t>
+      </w:r>
+      <w:proofErr w:type="spellEnd"/>
+      <w:r>
+        <w:rPr>
+          <w:rFonts w:ascii="Tahoma" w:hAnsi="Tahoma" w:cs="Tahoma"/>
+        </w:rPr>
+        <w:t xml:space="preserve"> </w:t>
+      </w:r>
+      <w:proofErr w:type="spellStart"/>
+      <w:r>
+        <w:rPr>
+          <w:rFonts w:ascii="Tahoma" w:hAnsi="Tahoma" w:cs="Tahoma"/>
+        </w:rPr>
+        <w:t>trưởng</w:t>
+      </w:r>
+      <w:proofErr w:type="spellEnd"/>
+      <w:r>
+        <w:rPr>
+          <w:rFonts w:ascii="Tahoma" w:hAnsi="Tahoma" w:cs="Tahoma"/>
+        </w:rPr>
+        <w:t xml:space="preserve">, </w:t>
+      </w:r>
+      <w:proofErr w:type="spellStart"/>
+      <w:r>
+        <w:rPr>
+          <w:rFonts w:ascii="Tahoma" w:hAnsi="Tahoma" w:cs="Tahoma"/>
+        </w:rPr>
+        <w:t>giáo</w:t>
+      </w:r>
+      <w:proofErr w:type="spellEnd"/>
+      <w:r>
+        <w:rPr>
+          <w:rFonts w:ascii="Tahoma" w:hAnsi="Tahoma" w:cs="Tahoma"/>
+        </w:rPr>
+        <w:t xml:space="preserve"> </w:t>
+      </w:r>
+      <w:proofErr w:type="spellStart"/>
+      <w:r>
+        <w:rPr>
+          <w:rFonts w:ascii="Tahoma" w:hAnsi="Tahoma" w:cs="Tahoma"/>
+        </w:rPr>
+        <w:t>viên</w:t>
+      </w:r>
+      <w:proofErr w:type="spellEnd"/>
+      <w:r>
+        <w:rPr>
+          <w:rFonts w:ascii="Tahoma" w:hAnsi="Tahoma" w:cs="Tahoma"/>
+        </w:rPr>
+        <w:t xml:space="preserve">, </w:t>
+      </w:r>
+      <w:proofErr w:type="spellStart"/>
+      <w:r>
+        <w:rPr>
+          <w:rFonts w:ascii="Tahoma" w:hAnsi="Tahoma" w:cs="Tahoma"/>
+        </w:rPr>
+        <w:t>phụ</w:t>
+      </w:r>
+      <w:proofErr w:type="spellEnd"/>
+      <w:r>
+        <w:rPr>
+          <w:rFonts w:ascii="Tahoma" w:hAnsi="Tahoma" w:cs="Tahoma"/>
+        </w:rPr>
+        <w:t xml:space="preserve"> </w:t>
+      </w:r>
+      <w:proofErr w:type="spellStart"/>
+      <w:r>
+        <w:rPr>
+          <w:rFonts w:ascii="Tahoma" w:hAnsi="Tahoma" w:cs="Tahoma"/>
+        </w:rPr>
+        <w:t>huynh</w:t>
+      </w:r>
+      <w:proofErr w:type="spellEnd"/>
     </w:p>
     <w:sectPr>
       <w:pgSz w:w="12240" w:h="15840"/>

</xml_diff>

<commit_message>
[API] Update fix 1.0
</commit_message>
<xml_diff>
--- a/doc/API_Notes.docx
+++ b/doc/API_Notes.docx
@@ -179,23 +179,27 @@
         </w:numPr>
         <w:rPr>
           <w:rFonts w:ascii="Tahoma" w:hAnsi="Tahoma" w:cs="Tahoma"/>
-        </w:rPr>
-      </w:pPr>
-      <w:r>
-        <w:rPr>
-          <w:rFonts w:ascii="Tahoma" w:hAnsi="Tahoma" w:cs="Tahoma"/>
+          <w:highlight w:val="yellow"/>
+        </w:rPr>
+      </w:pPr>
+      <w:r>
+        <w:rPr>
+          <w:rFonts w:ascii="Tahoma" w:hAnsi="Tahoma" w:cs="Tahoma"/>
+          <w:highlight w:val="yellow"/>
         </w:rPr>
         <w:t>Xem</w:t>
       </w:r>
       <w:r>
         <w:rPr>
           <w:rFonts w:ascii="Tahoma" w:hAnsi="Tahoma" w:cs="Tahoma"/>
+          <w:highlight w:val="yellow"/>
         </w:rPr>
         <w:t xml:space="preserve"> hoạt động học sinh chưa </w:t>
       </w:r>
       <w:r>
         <w:rPr>
           <w:rFonts w:ascii="Tahoma" w:hAnsi="Tahoma" w:cs="Tahoma"/>
+          <w:highlight w:val="yellow"/>
         </w:rPr>
         <w:t>chặn quyền xem cho các trường khác</w:t>
       </w:r>
@@ -209,17 +213,20 @@
         </w:numPr>
         <w:rPr>
           <w:rFonts w:ascii="Tahoma" w:hAnsi="Tahoma" w:cs="Tahoma"/>
-        </w:rPr>
-      </w:pPr>
-      <w:r>
-        <w:rPr>
-          <w:rFonts w:ascii="Tahoma" w:hAnsi="Tahoma" w:cs="Tahoma"/>
+          <w:highlight w:val="yellow"/>
+        </w:rPr>
+      </w:pPr>
+      <w:r>
+        <w:rPr>
+          <w:rFonts w:ascii="Tahoma" w:hAnsi="Tahoma" w:cs="Tahoma"/>
+          <w:highlight w:val="yellow"/>
         </w:rPr>
         <w:t>Cập nhật và danh sách chương trình thông báo chưa gán quyền cho hiệu trưởng xem hết</w:t>
       </w:r>
       <w:r>
         <w:rPr>
           <w:rFonts w:ascii="Tahoma" w:hAnsi="Tahoma" w:cs="Tahoma"/>
+          <w:highlight w:val="yellow"/>
         </w:rPr>
         <w:t xml:space="preserve"> </w:t>
       </w:r>
@@ -239,125 +246,131 @@
         <w:rPr>
           <w:rFonts w:ascii="Tahoma" w:hAnsi="Tahoma" w:cs="Tahoma"/>
         </w:rPr>
-        <w:t>Xem tổng kết của học sinh chưa phân quyền cho hiệu trưởng, giáo viên, phụ huynh</w:t>
-      </w:r>
-    </w:p>
-    <w:p>
-      <w:pPr>
-        <w:pStyle w:val="ListParagraph"/>
-        <w:rPr>
-          <w:rFonts w:ascii="Tahoma" w:hAnsi="Tahoma" w:cs="Tahoma"/>
-        </w:rPr>
-      </w:pPr>
-    </w:p>
-    <w:p>
-      <w:pPr>
-        <w:pStyle w:val="ListParagraph"/>
-        <w:rPr>
-          <w:rFonts w:ascii="Tahoma" w:hAnsi="Tahoma" w:cs="Tahoma"/>
-          <w:highlight w:val="yellow"/>
-        </w:rPr>
-      </w:pPr>
-      <w:r>
-        <w:rPr>
-          <w:rFonts w:ascii="Tahoma" w:hAnsi="Tahoma" w:cs="Tahoma"/>
-          <w:highlight w:val="yellow"/>
-        </w:rPr>
-        <w:t>1. Them quyen phu huynh cho ham getSchoolInfo</w:t>
-      </w:r>
-    </w:p>
-    <w:p>
-      <w:pPr>
-        <w:pStyle w:val="ListParagraph"/>
-        <w:rPr>
-          <w:rFonts w:ascii="Tahoma" w:hAnsi="Tahoma" w:cs="Tahoma"/>
-          <w:highlight w:val="yellow"/>
-        </w:rPr>
-      </w:pPr>
-      <w:r>
-        <w:rPr>
-          <w:rFonts w:ascii="Tahoma" w:hAnsi="Tahoma" w:cs="Tahoma"/>
-          <w:highlight w:val="yellow"/>
-        </w:rPr>
-        <w:t>2. API tao</w:t>
-      </w:r>
-      <w:r>
-        <w:rPr>
-          <w:rFonts w:ascii="Tahoma" w:hAnsi="Tahoma" w:cs="Tahoma"/>
-          <w:highlight w:val="yellow"/>
-        </w:rPr>
-        <w:t>/cap nhat</w:t>
-      </w:r>
-      <w:r>
-        <w:rPr>
-          <w:rFonts w:ascii="Tahoma" w:hAnsi="Tahoma" w:cs="Tahoma"/>
-          <w:highlight w:val="yellow"/>
-        </w:rPr>
-        <w:t xml:space="preserve"> don xin nghi</w:t>
-      </w:r>
-    </w:p>
-    <w:p>
-      <w:pPr>
-        <w:pStyle w:val="ListParagraph"/>
-        <w:rPr>
-          <w:rFonts w:ascii="Tahoma" w:hAnsi="Tahoma" w:cs="Tahoma"/>
-          <w:highlight w:val="yellow"/>
-        </w:rPr>
-      </w:pPr>
-      <w:r>
-        <w:rPr>
-          <w:rFonts w:ascii="Tahoma" w:hAnsi="Tahoma" w:cs="Tahoma"/>
-          <w:highlight w:val="yellow"/>
-        </w:rPr>
-        <w:t>3. API danh sach don xin nghi</w:t>
-      </w:r>
-    </w:p>
-    <w:p>
-      <w:pPr>
-        <w:pStyle w:val="ListParagraph"/>
-        <w:rPr>
-          <w:rFonts w:ascii="Tahoma" w:hAnsi="Tahoma" w:cs="Tahoma"/>
-        </w:rPr>
-      </w:pPr>
-      <w:r>
-        <w:rPr>
-          <w:rFonts w:ascii="Tahoma" w:hAnsi="Tahoma" w:cs="Tahoma"/>
-          <w:highlight w:val="yellow"/>
-        </w:rPr>
-        <w:t>5. API cap nhat thong tin tai khoan</w:t>
-      </w:r>
-    </w:p>
-    <w:p>
-      <w:pPr>
-        <w:pStyle w:val="ListParagraph"/>
-        <w:rPr>
-          <w:rFonts w:ascii="Tahoma" w:hAnsi="Tahoma" w:cs="Tahoma"/>
-        </w:rPr>
-      </w:pPr>
-      <w:r>
-        <w:rPr>
-          <w:rFonts w:ascii="Tahoma" w:hAnsi="Tahoma" w:cs="Tahoma"/>
-          <w:highlight w:val="yellow"/>
-        </w:rPr>
-        <w:t>6. API lay thong tin tai khoan</w:t>
-      </w:r>
-    </w:p>
-    <w:p>
-      <w:pPr>
-        <w:pStyle w:val="ListParagraph"/>
-        <w:rPr>
-          <w:rFonts w:ascii="Tahoma" w:hAnsi="Tahoma" w:cs="Tahoma"/>
-        </w:rPr>
-      </w:pPr>
-      <w:r>
-        <w:rPr>
-          <w:rFonts w:ascii="Tahoma" w:hAnsi="Tahoma" w:cs="Tahoma"/>
-          <w:highlight w:val="yellow"/>
-        </w:rPr>
-        <w:t>7. Sua content cua article thanh HTML</w:t>
+        <w:t>Xem tổng kết của học sin</w:t>
       </w:r>
       <w:bookmarkStart w:id="0" w:name="_GoBack"/>
       <w:bookmarkEnd w:id="0"/>
+      <w:r>
+        <w:rPr>
+          <w:rFonts w:ascii="Tahoma" w:hAnsi="Tahoma" w:cs="Tahoma"/>
+        </w:rPr>
+        <w:t>h chưa phân quyền cho hiệu trưởng, giáo viên, phụ huynh</w:t>
+      </w:r>
+    </w:p>
+    <w:p>
+      <w:pPr>
+        <w:pStyle w:val="ListParagraph"/>
+        <w:rPr>
+          <w:rFonts w:ascii="Tahoma" w:hAnsi="Tahoma" w:cs="Tahoma"/>
+        </w:rPr>
+      </w:pPr>
+    </w:p>
+    <w:p>
+      <w:pPr>
+        <w:pStyle w:val="ListParagraph"/>
+        <w:rPr>
+          <w:rFonts w:ascii="Tahoma" w:hAnsi="Tahoma" w:cs="Tahoma"/>
+          <w:highlight w:val="yellow"/>
+        </w:rPr>
+      </w:pPr>
+      <w:r>
+        <w:rPr>
+          <w:rFonts w:ascii="Tahoma" w:hAnsi="Tahoma" w:cs="Tahoma"/>
+          <w:highlight w:val="yellow"/>
+        </w:rPr>
+        <w:t>1. Them quyen phu huynh cho ham getSchoolInfo</w:t>
+      </w:r>
+    </w:p>
+    <w:p>
+      <w:pPr>
+        <w:pStyle w:val="ListParagraph"/>
+        <w:rPr>
+          <w:rFonts w:ascii="Tahoma" w:hAnsi="Tahoma" w:cs="Tahoma"/>
+          <w:highlight w:val="yellow"/>
+        </w:rPr>
+      </w:pPr>
+      <w:r>
+        <w:rPr>
+          <w:rFonts w:ascii="Tahoma" w:hAnsi="Tahoma" w:cs="Tahoma"/>
+          <w:highlight w:val="yellow"/>
+        </w:rPr>
+        <w:t>2. API tao</w:t>
+      </w:r>
+      <w:r>
+        <w:rPr>
+          <w:rFonts w:ascii="Tahoma" w:hAnsi="Tahoma" w:cs="Tahoma"/>
+          <w:highlight w:val="yellow"/>
+        </w:rPr>
+        <w:t>/cap nhat</w:t>
+      </w:r>
+      <w:r>
+        <w:rPr>
+          <w:rFonts w:ascii="Tahoma" w:hAnsi="Tahoma" w:cs="Tahoma"/>
+          <w:highlight w:val="yellow"/>
+        </w:rPr>
+        <w:t xml:space="preserve"> don xin nghi</w:t>
+      </w:r>
+    </w:p>
+    <w:p>
+      <w:pPr>
+        <w:pStyle w:val="ListParagraph"/>
+        <w:rPr>
+          <w:rFonts w:ascii="Tahoma" w:hAnsi="Tahoma" w:cs="Tahoma"/>
+          <w:highlight w:val="yellow"/>
+        </w:rPr>
+      </w:pPr>
+      <w:r>
+        <w:rPr>
+          <w:rFonts w:ascii="Tahoma" w:hAnsi="Tahoma" w:cs="Tahoma"/>
+          <w:highlight w:val="yellow"/>
+        </w:rPr>
+        <w:t>3. API danh sach don xin nghi</w:t>
+      </w:r>
+    </w:p>
+    <w:p>
+      <w:pPr>
+        <w:pStyle w:val="ListParagraph"/>
+        <w:rPr>
+          <w:rFonts w:ascii="Tahoma" w:hAnsi="Tahoma" w:cs="Tahoma"/>
+        </w:rPr>
+      </w:pPr>
+      <w:r>
+        <w:rPr>
+          <w:rFonts w:ascii="Tahoma" w:hAnsi="Tahoma" w:cs="Tahoma"/>
+          <w:highlight w:val="yellow"/>
+        </w:rPr>
+        <w:t>5. API cap nhat thong tin tai khoan</w:t>
+      </w:r>
+    </w:p>
+    <w:p>
+      <w:pPr>
+        <w:pStyle w:val="ListParagraph"/>
+        <w:rPr>
+          <w:rFonts w:ascii="Tahoma" w:hAnsi="Tahoma" w:cs="Tahoma"/>
+        </w:rPr>
+      </w:pPr>
+      <w:r>
+        <w:rPr>
+          <w:rFonts w:ascii="Tahoma" w:hAnsi="Tahoma" w:cs="Tahoma"/>
+          <w:highlight w:val="yellow"/>
+        </w:rPr>
+        <w:t>6. API lay thong tin tai khoan</w:t>
+      </w:r>
+    </w:p>
+    <w:p>
+      <w:pPr>
+        <w:pStyle w:val="ListParagraph"/>
+        <w:rPr>
+          <w:rFonts w:ascii="Tahoma" w:hAnsi="Tahoma" w:cs="Tahoma"/>
+        </w:rPr>
+      </w:pPr>
+      <w:r>
+        <w:rPr>
+          <w:rFonts w:ascii="Tahoma" w:hAnsi="Tahoma" w:cs="Tahoma"/>
+          <w:highlight w:val="yellow"/>
+        </w:rPr>
+        <w:t>7. Sua content cua article thanh HTML</w:t>
+      </w:r>
     </w:p>
     <w:p>
       <w:pPr>

</xml_diff>